<commit_message>
ajustes para entrega projeto Milestone parte 3
</commit_message>
<xml_diff>
--- a/UNIVERSIDADE ESTADUAL DA PARAÍBA.docx
+++ b/UNIVERSIDADE ESTADUAL DA PARAÍBA.docx
@@ -290,7 +290,49 @@
           <w:sz w:val="28"/>
           <w:szCs w:val="28"/>
         </w:rPr>
-        <w:t>Projeto Milestones 1 e 2 – Observatório da SARS – COV-2</w:t>
+        <w:t xml:space="preserve">Projeto </w:t>
+      </w:r>
+      <w:proofErr w:type="spellStart"/>
+      <w:r>
+        <w:rPr>
+          <w:rFonts w:ascii="Arial" w:eastAsia="Arial" w:hAnsi="Arial" w:cs="Arial"/>
+          <w:b/>
+          <w:color w:val="000000"/>
+          <w:sz w:val="28"/>
+          <w:szCs w:val="28"/>
+        </w:rPr>
+        <w:t>Milestones</w:t>
+      </w:r>
+      <w:proofErr w:type="spellEnd"/>
+      <w:r>
+        <w:rPr>
+          <w:rFonts w:ascii="Arial" w:eastAsia="Arial" w:hAnsi="Arial" w:cs="Arial"/>
+          <w:b/>
+          <w:color w:val="000000"/>
+          <w:sz w:val="28"/>
+          <w:szCs w:val="28"/>
+        </w:rPr>
+        <w:t xml:space="preserve"> </w:t>
+      </w:r>
+      <w:r>
+        <w:rPr>
+          <w:rFonts w:ascii="Arial" w:eastAsia="Arial" w:hAnsi="Arial" w:cs="Arial"/>
+          <w:b/>
+          <w:color w:val="000000"/>
+          <w:sz w:val="28"/>
+          <w:szCs w:val="28"/>
+        </w:rPr>
+        <w:t>3</w:t>
+      </w:r>
+      <w:r>
+        <w:rPr>
+          <w:rFonts w:ascii="Arial" w:eastAsia="Arial" w:hAnsi="Arial" w:cs="Arial"/>
+          <w:b/>
+          <w:color w:val="000000"/>
+          <w:sz w:val="28"/>
+          <w:szCs w:val="28"/>
+        </w:rPr>
+        <w:t xml:space="preserve"> – Observatório da SARS – COV-2</w:t>
       </w:r>
     </w:p>
     <w:p>
@@ -384,7 +426,27 @@
           <w:sz w:val="24"/>
           <w:szCs w:val="24"/>
         </w:rPr>
-        <w:t>28 de Fevereiro de 2022</w:t>
+        <w:t xml:space="preserve">28 de </w:t>
+      </w:r>
+      <w:proofErr w:type="gramStart"/>
+      <w:r>
+        <w:rPr>
+          <w:rFonts w:ascii="Arial" w:eastAsia="Arial" w:hAnsi="Arial" w:cs="Arial"/>
+          <w:color w:val="000000"/>
+          <w:sz w:val="24"/>
+          <w:szCs w:val="24"/>
+        </w:rPr>
+        <w:t>Fevereiro</w:t>
+      </w:r>
+      <w:proofErr w:type="gramEnd"/>
+      <w:r>
+        <w:rPr>
+          <w:rFonts w:ascii="Arial" w:eastAsia="Arial" w:hAnsi="Arial" w:cs="Arial"/>
+          <w:color w:val="000000"/>
+          <w:sz w:val="24"/>
+          <w:szCs w:val="24"/>
+        </w:rPr>
+        <w:t xml:space="preserve"> de 2022</w:t>
       </w:r>
     </w:p>
     <w:p>
@@ -413,6 +475,7 @@
     <w:p>
       <w:pPr>
         <w:spacing w:before="280" w:after="0"/>
+        <w:ind w:left="-1350"/>
         <w:rPr>
           <w:rFonts w:ascii="Arial" w:eastAsia="Arial" w:hAnsi="Arial" w:cs="Arial"/>
           <w:b/>
@@ -421,51 +484,94 @@
           <w:szCs w:val="20"/>
         </w:rPr>
       </w:pPr>
+    </w:p>
+    <w:p>
+      <w:pPr>
+        <w:spacing w:before="280" w:after="0"/>
+        <w:rPr>
+          <w:rFonts w:ascii="Arial" w:eastAsia="Arial" w:hAnsi="Arial" w:cs="Arial"/>
+          <w:b/>
+          <w:color w:val="000000"/>
+          <w:sz w:val="20"/>
+          <w:szCs w:val="20"/>
+        </w:rPr>
+      </w:pPr>
+    </w:p>
+    <w:p>
+      <w:pPr>
+        <w:spacing w:before="280" w:after="0"/>
+        <w:rPr>
+          <w:rFonts w:ascii="Arial" w:eastAsia="Arial" w:hAnsi="Arial" w:cs="Arial"/>
+          <w:b/>
+          <w:color w:val="000000"/>
+          <w:sz w:val="20"/>
+          <w:szCs w:val="20"/>
+        </w:rPr>
+      </w:pPr>
       <w:r>
         <w:rPr>
           <w:noProof/>
         </w:rPr>
         <w:drawing>
-          <wp:anchor distT="0" distB="0" distL="114300" distR="114300" simplePos="0" relativeHeight="251658240" behindDoc="0" locked="0" layoutInCell="1" hidden="0" allowOverlap="1" wp14:anchorId="3F610FBE" wp14:editId="09A5C6EA">
+          <wp:anchor distT="0" distB="0" distL="114300" distR="114300" simplePos="0" relativeHeight="251658240" behindDoc="0" locked="0" layoutInCell="1" allowOverlap="1" wp14:anchorId="2778CE4B" wp14:editId="7E0D1521">
             <wp:simplePos x="0" y="0"/>
             <wp:positionH relativeFrom="column">
-              <wp:posOffset>-750569</wp:posOffset>
+              <wp:posOffset>-680415</wp:posOffset>
             </wp:positionH>
             <wp:positionV relativeFrom="paragraph">
-              <wp:posOffset>476827</wp:posOffset>
+              <wp:posOffset>165608</wp:posOffset>
             </wp:positionV>
-            <wp:extent cx="7297856" cy="5545777"/>
-            <wp:effectExtent l="0" t="0" r="0" b="0"/>
+            <wp:extent cx="7199433" cy="4974336"/>
+            <wp:effectExtent l="0" t="0" r="1905" b="0"/>
             <wp:wrapNone/>
-            <wp:docPr id="1" name="image2.png"/>
-            <wp:cNvGraphicFramePr/>
+            <wp:docPr id="3" name="Imagem 3"/>
+            <wp:cNvGraphicFramePr>
+              <a:graphicFrameLocks xmlns:a="http://schemas.openxmlformats.org/drawingml/2006/main" noChangeAspect="1"/>
+            </wp:cNvGraphicFramePr>
             <a:graphic xmlns:a="http://schemas.openxmlformats.org/drawingml/2006/main">
               <a:graphicData uri="http://schemas.openxmlformats.org/drawingml/2006/picture">
                 <pic:pic xmlns:pic="http://schemas.openxmlformats.org/drawingml/2006/picture">
                   <pic:nvPicPr>
-                    <pic:cNvPr id="0" name="image2.png"/>
-                    <pic:cNvPicPr preferRelativeResize="0"/>
+                    <pic:cNvPr id="0" name="Picture 1"/>
+                    <pic:cNvPicPr>
+                      <a:picLocks noChangeAspect="1" noChangeArrowheads="1"/>
+                    </pic:cNvPicPr>
                   </pic:nvPicPr>
                   <pic:blipFill>
-                    <a:blip r:embed="rId5"/>
+                    <a:blip r:embed="rId5">
+                      <a:extLst>
+                        <a:ext uri="{28A0092B-C50C-407E-A947-70E740481C1C}">
+                          <a14:useLocalDpi xmlns:a14="http://schemas.microsoft.com/office/drawing/2010/main" val="0"/>
+                        </a:ext>
+                      </a:extLst>
+                    </a:blip>
                     <a:srcRect/>
                     <a:stretch>
                       <a:fillRect/>
                     </a:stretch>
                   </pic:blipFill>
-                  <pic:spPr>
+                  <pic:spPr bwMode="auto">
                     <a:xfrm>
                       <a:off x="0" y="0"/>
-                      <a:ext cx="7297856" cy="5545777"/>
+                      <a:ext cx="7199433" cy="4974336"/>
                     </a:xfrm>
                     <a:prstGeom prst="rect">
                       <a:avLst/>
                     </a:prstGeom>
-                    <a:ln/>
+                    <a:noFill/>
+                    <a:ln>
+                      <a:noFill/>
+                    </a:ln>
                   </pic:spPr>
                 </pic:pic>
               </a:graphicData>
             </a:graphic>
+            <wp14:sizeRelH relativeFrom="page">
+              <wp14:pctWidth>0</wp14:pctWidth>
+            </wp14:sizeRelH>
+            <wp14:sizeRelV relativeFrom="page">
+              <wp14:pctHeight>0</wp14:pctHeight>
+            </wp14:sizeRelV>
           </wp:anchor>
         </w:drawing>
       </w:r>
@@ -726,30 +832,6 @@
       <w:pPr>
         <w:spacing w:before="280" w:after="0"/>
         <w:rPr>
-          <w:rFonts w:ascii="Arial" w:eastAsia="Arial" w:hAnsi="Arial" w:cs="Arial"/>
-          <w:b/>
-          <w:color w:val="000000"/>
-          <w:sz w:val="20"/>
-          <w:szCs w:val="20"/>
-        </w:rPr>
-      </w:pPr>
-    </w:p>
-    <w:p>
-      <w:pPr>
-        <w:spacing w:before="280" w:after="0"/>
-        <w:rPr>
-          <w:rFonts w:ascii="Arial" w:eastAsia="Arial" w:hAnsi="Arial" w:cs="Arial"/>
-          <w:b/>
-          <w:color w:val="000000"/>
-          <w:sz w:val="20"/>
-          <w:szCs w:val="20"/>
-        </w:rPr>
-      </w:pPr>
-    </w:p>
-    <w:p>
-      <w:pPr>
-        <w:spacing w:before="280" w:after="0"/>
-        <w:rPr>
           <w:rFonts w:ascii="Helvetica Neue" w:eastAsia="Helvetica Neue" w:hAnsi="Helvetica Neue" w:cs="Helvetica Neue"/>
           <w:color w:val="000000"/>
           <w:sz w:val="24"/>
@@ -798,6 +880,7 @@
         </w:rPr>
         <w:t>Hospital (</w:t>
       </w:r>
+      <w:proofErr w:type="spellStart"/>
       <w:r>
         <w:rPr>
           <w:rFonts w:ascii="Arial" w:eastAsia="Arial" w:hAnsi="Arial" w:cs="Arial"/>
@@ -809,256 +892,48 @@
         </w:rPr>
         <w:t>cod_hospital</w:t>
       </w:r>
-      <w:r>
-        <w:rPr>
-          <w:rFonts w:ascii="Arial" w:eastAsia="Arial" w:hAnsi="Arial" w:cs="Arial"/>
-          <w:color w:val="000000"/>
-          <w:sz w:val="24"/>
-          <w:szCs w:val="24"/>
-          <w:shd w:val="clear" w:color="auto" w:fill="F8F9FA"/>
-        </w:rPr>
-        <w:t>, nome*, qtd_leitos, estado, cidade, bairro, rua)</w:t>
-      </w:r>
-      <w:r>
-        <w:rPr>
-          <w:rFonts w:ascii="Arial" w:eastAsia="Arial" w:hAnsi="Arial" w:cs="Arial"/>
-          <w:color w:val="000000"/>
-          <w:sz w:val="24"/>
-          <w:szCs w:val="24"/>
-          <w:shd w:val="clear" w:color="auto" w:fill="F8F9FA"/>
-        </w:rPr>
-        <w:br/>
-      </w:r>
-      <w:r>
-        <w:rPr>
-          <w:rFonts w:ascii="Arial" w:eastAsia="Arial" w:hAnsi="Arial" w:cs="Arial"/>
-          <w:color w:val="000000"/>
-          <w:sz w:val="24"/>
-          <w:szCs w:val="24"/>
-          <w:shd w:val="clear" w:color="auto" w:fill="F8F9FA"/>
-        </w:rPr>
-        <w:br/>
-        <w:t>Paciente (</w:t>
-      </w:r>
-      <w:r>
-        <w:rPr>
-          <w:rFonts w:ascii="Arial" w:eastAsia="Arial" w:hAnsi="Arial" w:cs="Arial"/>
-          <w:color w:val="000000"/>
-          <w:sz w:val="24"/>
-          <w:szCs w:val="24"/>
-          <w:u w:val="single"/>
-          <w:shd w:val="clear" w:color="auto" w:fill="F8F9FA"/>
-        </w:rPr>
-        <w:t>num_cartao_sus</w:t>
-      </w:r>
-      <w:r>
-        <w:rPr>
-          <w:rFonts w:ascii="Arial" w:eastAsia="Arial" w:hAnsi="Arial" w:cs="Arial"/>
-          <w:color w:val="000000"/>
-          <w:sz w:val="24"/>
-          <w:szCs w:val="24"/>
-          <w:shd w:val="clear" w:color="auto" w:fill="F8F9FA"/>
-        </w:rPr>
-        <w:t>, </w:t>
-      </w:r>
-      <w:r>
-        <w:rPr>
-          <w:rFonts w:ascii="Arial" w:eastAsia="Arial" w:hAnsi="Arial" w:cs="Arial"/>
-          <w:color w:val="000000"/>
-          <w:sz w:val="24"/>
-          <w:szCs w:val="24"/>
-          <w:u w:val="single"/>
-          <w:shd w:val="clear" w:color="auto" w:fill="F8F9FA"/>
-        </w:rPr>
-        <w:t>CPF</w:t>
-      </w:r>
-      <w:r>
-        <w:rPr>
-          <w:rFonts w:ascii="Arial" w:eastAsia="Arial" w:hAnsi="Arial" w:cs="Arial"/>
-          <w:color w:val="000000"/>
-          <w:sz w:val="24"/>
-          <w:szCs w:val="24"/>
-          <w:shd w:val="clear" w:color="auto" w:fill="F8F9FA"/>
-        </w:rPr>
-        <w:t>, nome, sintomas, endereco, ocupa_leito, #cod_hospital, data_entrada, #cod_profissional, status_paciente, data_visita, conclusão, data_saida)</w:t>
-      </w:r>
-      <w:r>
-        <w:rPr>
-          <w:rFonts w:ascii="Arial" w:eastAsia="Arial" w:hAnsi="Arial" w:cs="Arial"/>
-          <w:color w:val="000000"/>
-          <w:sz w:val="24"/>
-          <w:szCs w:val="24"/>
-          <w:shd w:val="clear" w:color="auto" w:fill="F8F9FA"/>
-        </w:rPr>
-        <w:br/>
-      </w:r>
-      <w:r>
-        <w:rPr>
-          <w:rFonts w:ascii="Arial" w:eastAsia="Arial" w:hAnsi="Arial" w:cs="Arial"/>
-          <w:color w:val="000000"/>
-          <w:sz w:val="24"/>
-          <w:szCs w:val="24"/>
-          <w:shd w:val="clear" w:color="auto" w:fill="F8F9FA"/>
-        </w:rPr>
-        <w:br/>
-        <w:t>Profissional_da_saude</w:t>
-      </w:r>
-      <w:r>
-        <w:rPr>
-          <w:rFonts w:ascii="Arial" w:eastAsia="Arial" w:hAnsi="Arial" w:cs="Arial"/>
-          <w:color w:val="000000"/>
-          <w:sz w:val="24"/>
-          <w:szCs w:val="24"/>
-          <w:shd w:val="clear" w:color="auto" w:fill="F8F9FA"/>
-        </w:rPr>
-        <w:t> (</w:t>
-      </w:r>
-      <w:r>
-        <w:rPr>
-          <w:rFonts w:ascii="Arial" w:eastAsia="Arial" w:hAnsi="Arial" w:cs="Arial"/>
-          <w:color w:val="000000"/>
-          <w:sz w:val="24"/>
-          <w:szCs w:val="24"/>
-          <w:u w:val="single"/>
-          <w:shd w:val="clear" w:color="auto" w:fill="F8F9FA"/>
-        </w:rPr>
-        <w:t>cod_profissional</w:t>
-      </w:r>
-      <w:r>
-        <w:rPr>
-          <w:rFonts w:ascii="Arial" w:eastAsia="Arial" w:hAnsi="Arial" w:cs="Arial"/>
-          <w:color w:val="000000"/>
-          <w:sz w:val="24"/>
-          <w:szCs w:val="24"/>
-          <w:shd w:val="clear" w:color="auto" w:fill="F8F9FA"/>
-        </w:rPr>
-        <w:t>, nome, salario, acesso_sistema, #cod_hospital)</w:t>
-      </w:r>
-      <w:r>
-        <w:rPr>
-          <w:rFonts w:ascii="Arial" w:eastAsia="Arial" w:hAnsi="Arial" w:cs="Arial"/>
-          <w:color w:val="000000"/>
-          <w:sz w:val="24"/>
-          <w:szCs w:val="24"/>
-          <w:shd w:val="clear" w:color="auto" w:fill="F8F9FA"/>
-        </w:rPr>
-        <w:br/>
-      </w:r>
-      <w:r>
-        <w:rPr>
-          <w:rFonts w:ascii="Arial" w:eastAsia="Arial" w:hAnsi="Arial" w:cs="Arial"/>
-          <w:color w:val="000000"/>
-          <w:sz w:val="24"/>
-          <w:szCs w:val="24"/>
-          <w:shd w:val="clear" w:color="auto" w:fill="F8F9FA"/>
-        </w:rPr>
-        <w:br/>
-        <w:t>Enfermeiro (</w:t>
-      </w:r>
-      <w:r>
-        <w:rPr>
-          <w:rFonts w:ascii="Arial" w:eastAsia="Arial" w:hAnsi="Arial" w:cs="Arial"/>
-          <w:color w:val="000000"/>
-          <w:sz w:val="24"/>
-          <w:szCs w:val="24"/>
-          <w:u w:val="single"/>
-          <w:shd w:val="clear" w:color="auto" w:fill="F8F9FA"/>
-        </w:rPr>
-        <w:t>COREN</w:t>
-      </w:r>
-      <w:r>
-        <w:rPr>
-          <w:rFonts w:ascii="Arial" w:eastAsia="Arial" w:hAnsi="Arial" w:cs="Arial"/>
-          <w:color w:val="000000"/>
-          <w:sz w:val="24"/>
-          <w:szCs w:val="24"/>
-          <w:shd w:val="clear" w:color="auto" w:fill="F8F9FA"/>
-        </w:rPr>
-        <w:t>, especialidade, </w:t>
-      </w:r>
-      <w:r>
-        <w:rPr>
-          <w:rFonts w:ascii="Arial" w:eastAsia="Arial" w:hAnsi="Arial" w:cs="Arial"/>
-          <w:color w:val="000000"/>
-          <w:sz w:val="24"/>
-          <w:szCs w:val="24"/>
-          <w:u w:val="single"/>
-          <w:shd w:val="clear" w:color="auto" w:fill="F8F9FA"/>
-        </w:rPr>
-        <w:t>#cod_profissional</w:t>
-      </w:r>
-      <w:r>
-        <w:rPr>
-          <w:rFonts w:ascii="Arial" w:eastAsia="Arial" w:hAnsi="Arial" w:cs="Arial"/>
-          <w:color w:val="000000"/>
-          <w:sz w:val="24"/>
-          <w:szCs w:val="24"/>
-          <w:shd w:val="clear" w:color="auto" w:fill="F8F9FA"/>
-        </w:rPr>
-        <w:t>)</w:t>
-      </w:r>
-      <w:r>
-        <w:rPr>
-          <w:rFonts w:ascii="Arial" w:eastAsia="Arial" w:hAnsi="Arial" w:cs="Arial"/>
-          <w:color w:val="000000"/>
-          <w:sz w:val="24"/>
-          <w:szCs w:val="24"/>
-          <w:shd w:val="clear" w:color="auto" w:fill="F8F9FA"/>
-        </w:rPr>
-        <w:br/>
-      </w:r>
-      <w:r>
-        <w:rPr>
-          <w:rFonts w:ascii="Arial" w:eastAsia="Arial" w:hAnsi="Arial" w:cs="Arial"/>
-          <w:color w:val="000000"/>
-          <w:sz w:val="24"/>
-          <w:szCs w:val="24"/>
-          <w:shd w:val="clear" w:color="auto" w:fill="F8F9FA"/>
-        </w:rPr>
-        <w:br/>
-        <w:t>Medico (</w:t>
-      </w:r>
-      <w:r>
-        <w:rPr>
-          <w:rFonts w:ascii="Arial" w:eastAsia="Arial" w:hAnsi="Arial" w:cs="Arial"/>
-          <w:color w:val="000000"/>
-          <w:sz w:val="24"/>
-          <w:szCs w:val="24"/>
-          <w:u w:val="single"/>
-          <w:shd w:val="clear" w:color="auto" w:fill="F8F9FA"/>
-        </w:rPr>
-        <w:t>CRM</w:t>
-      </w:r>
-      <w:r>
-        <w:rPr>
-          <w:rFonts w:ascii="Arial" w:eastAsia="Arial" w:hAnsi="Arial" w:cs="Arial"/>
-          <w:color w:val="000000"/>
-          <w:sz w:val="24"/>
-          <w:szCs w:val="24"/>
-          <w:shd w:val="clear" w:color="auto" w:fill="F8F9FA"/>
-        </w:rPr>
-        <w:t>, especialidade, </w:t>
-      </w:r>
-      <w:r>
-        <w:rPr>
-          <w:rFonts w:ascii="Arial" w:eastAsia="Arial" w:hAnsi="Arial" w:cs="Arial"/>
-          <w:color w:val="000000"/>
-          <w:sz w:val="24"/>
-          <w:szCs w:val="24"/>
-          <w:u w:val="single"/>
-          <w:shd w:val="clear" w:color="auto" w:fill="F8F9FA"/>
-        </w:rPr>
-        <w:t>#cod_profissional</w:t>
-      </w:r>
-      <w:r>
-        <w:rPr>
-          <w:rFonts w:ascii="Arial" w:eastAsia="Arial" w:hAnsi="Arial" w:cs="Arial"/>
-          <w:color w:val="000000"/>
-          <w:sz w:val="24"/>
-          <w:szCs w:val="24"/>
-          <w:shd w:val="clear" w:color="auto" w:fill="F8F9FA"/>
-        </w:rPr>
-        <w:t>)</w:t>
+      <w:proofErr w:type="spellEnd"/>
+      <w:r>
+        <w:rPr>
+          <w:rFonts w:ascii="Arial" w:eastAsia="Arial" w:hAnsi="Arial" w:cs="Arial"/>
+          <w:color w:val="000000"/>
+          <w:sz w:val="24"/>
+          <w:szCs w:val="24"/>
+          <w:shd w:val="clear" w:color="auto" w:fill="F8F9FA"/>
+        </w:rPr>
+        <w:t xml:space="preserve">, nome, </w:t>
+      </w:r>
+      <w:proofErr w:type="spellStart"/>
+      <w:r>
+        <w:rPr>
+          <w:rFonts w:ascii="Arial" w:eastAsia="Arial" w:hAnsi="Arial" w:cs="Arial"/>
+          <w:color w:val="000000"/>
+          <w:sz w:val="24"/>
+          <w:szCs w:val="24"/>
+          <w:shd w:val="clear" w:color="auto" w:fill="F8F9FA"/>
+        </w:rPr>
+        <w:t>descricao</w:t>
+      </w:r>
+      <w:proofErr w:type="spellEnd"/>
+      <w:r>
+        <w:rPr>
+          <w:rFonts w:ascii="Arial" w:eastAsia="Arial" w:hAnsi="Arial" w:cs="Arial"/>
+          <w:color w:val="000000"/>
+          <w:sz w:val="24"/>
+          <w:szCs w:val="24"/>
+          <w:shd w:val="clear" w:color="auto" w:fill="F8F9FA"/>
+        </w:rPr>
+        <w:t xml:space="preserve">, </w:t>
+      </w:r>
+      <w:r>
+        <w:rPr>
+          <w:rFonts w:ascii="Arial" w:eastAsia="Arial" w:hAnsi="Arial" w:cs="Arial"/>
+          <w:color w:val="000000"/>
+          <w:sz w:val="24"/>
+          <w:szCs w:val="24"/>
+          <w:shd w:val="clear" w:color="auto" w:fill="F8F9FA"/>
+        </w:rPr>
+        <w:t>estado, cidade, bairro, rua)</w:t>
       </w:r>
     </w:p>
     <w:p>
@@ -1077,6 +952,755 @@
       <w:pPr>
         <w:spacing w:after="0" w:line="240" w:lineRule="auto"/>
         <w:rPr>
+          <w:rFonts w:ascii="Arial" w:eastAsia="Arial" w:hAnsi="Arial" w:cs="Arial"/>
+          <w:color w:val="000000"/>
+          <w:sz w:val="24"/>
+          <w:szCs w:val="24"/>
+          <w:shd w:val="clear" w:color="auto" w:fill="F8F9FA"/>
+        </w:rPr>
+      </w:pPr>
+      <w:r>
+        <w:rPr>
+          <w:rFonts w:ascii="Arial" w:eastAsia="Arial" w:hAnsi="Arial" w:cs="Arial"/>
+          <w:color w:val="000000"/>
+          <w:sz w:val="24"/>
+          <w:szCs w:val="24"/>
+          <w:shd w:val="clear" w:color="auto" w:fill="F8F9FA"/>
+        </w:rPr>
+        <w:t>Leito (</w:t>
+      </w:r>
+      <w:proofErr w:type="spellStart"/>
+      <w:r>
+        <w:rPr>
+          <w:rFonts w:ascii="Arial" w:eastAsia="Arial" w:hAnsi="Arial" w:cs="Arial"/>
+          <w:color w:val="000000"/>
+          <w:sz w:val="24"/>
+          <w:szCs w:val="24"/>
+          <w:u w:val="single"/>
+          <w:shd w:val="clear" w:color="auto" w:fill="F8F9FA"/>
+        </w:rPr>
+        <w:t>num_leito</w:t>
+      </w:r>
+      <w:proofErr w:type="spellEnd"/>
+      <w:r>
+        <w:rPr>
+          <w:rFonts w:ascii="Arial" w:eastAsia="Arial" w:hAnsi="Arial" w:cs="Arial"/>
+          <w:color w:val="000000"/>
+          <w:sz w:val="24"/>
+          <w:szCs w:val="24"/>
+          <w:shd w:val="clear" w:color="auto" w:fill="F8F9FA"/>
+        </w:rPr>
+        <w:t>, tipo, #cod_hospital*)</w:t>
+      </w:r>
+    </w:p>
+    <w:p>
+      <w:pPr>
+        <w:spacing w:after="0" w:line="240" w:lineRule="auto"/>
+        <w:rPr>
+          <w:rFonts w:ascii="Arial" w:eastAsia="Arial" w:hAnsi="Arial" w:cs="Arial"/>
+          <w:color w:val="000000"/>
+          <w:sz w:val="24"/>
+          <w:szCs w:val="24"/>
+          <w:shd w:val="clear" w:color="auto" w:fill="F8F9FA"/>
+        </w:rPr>
+      </w:pPr>
+    </w:p>
+    <w:p>
+      <w:pPr>
+        <w:spacing w:after="0" w:line="240" w:lineRule="auto"/>
+        <w:rPr>
+          <w:rFonts w:ascii="Arial" w:eastAsia="Arial" w:hAnsi="Arial" w:cs="Arial"/>
+          <w:color w:val="000000"/>
+          <w:sz w:val="24"/>
+          <w:szCs w:val="24"/>
+          <w:shd w:val="clear" w:color="auto" w:fill="F8F9FA"/>
+        </w:rPr>
+      </w:pPr>
+      <w:r>
+        <w:rPr>
+          <w:rFonts w:ascii="Arial" w:eastAsia="Arial" w:hAnsi="Arial" w:cs="Arial"/>
+          <w:color w:val="000000"/>
+          <w:sz w:val="24"/>
+          <w:szCs w:val="24"/>
+          <w:shd w:val="clear" w:color="auto" w:fill="F8F9FA"/>
+        </w:rPr>
+        <w:t>Recepcionista (</w:t>
+      </w:r>
+      <w:proofErr w:type="spellStart"/>
+      <w:r>
+        <w:rPr>
+          <w:rFonts w:ascii="Arial" w:eastAsia="Arial" w:hAnsi="Arial" w:cs="Arial"/>
+          <w:color w:val="000000"/>
+          <w:sz w:val="24"/>
+          <w:szCs w:val="24"/>
+          <w:u w:val="single"/>
+          <w:shd w:val="clear" w:color="auto" w:fill="F8F9FA"/>
+        </w:rPr>
+        <w:t>cod_recepcionista</w:t>
+      </w:r>
+      <w:proofErr w:type="spellEnd"/>
+      <w:r>
+        <w:rPr>
+          <w:rFonts w:ascii="Arial" w:eastAsia="Arial" w:hAnsi="Arial" w:cs="Arial"/>
+          <w:color w:val="000000"/>
+          <w:sz w:val="24"/>
+          <w:szCs w:val="24"/>
+          <w:shd w:val="clear" w:color="auto" w:fill="F8F9FA"/>
+        </w:rPr>
+        <w:t xml:space="preserve">, nome, </w:t>
+      </w:r>
+      <w:proofErr w:type="spellStart"/>
+      <w:r>
+        <w:rPr>
+          <w:rFonts w:ascii="Arial" w:eastAsia="Arial" w:hAnsi="Arial" w:cs="Arial"/>
+          <w:color w:val="000000"/>
+          <w:sz w:val="24"/>
+          <w:szCs w:val="24"/>
+          <w:shd w:val="clear" w:color="auto" w:fill="F8F9FA"/>
+        </w:rPr>
+        <w:t>acesso_sistema</w:t>
+      </w:r>
+      <w:proofErr w:type="spellEnd"/>
+      <w:r>
+        <w:rPr>
+          <w:rFonts w:ascii="Arial" w:eastAsia="Arial" w:hAnsi="Arial" w:cs="Arial"/>
+          <w:color w:val="000000"/>
+          <w:sz w:val="24"/>
+          <w:szCs w:val="24"/>
+          <w:shd w:val="clear" w:color="auto" w:fill="F8F9FA"/>
+        </w:rPr>
+        <w:t>, #cod_hospital*)</w:t>
+      </w:r>
+      <w:r>
+        <w:rPr>
+          <w:rFonts w:ascii="Arial" w:eastAsia="Arial" w:hAnsi="Arial" w:cs="Arial"/>
+          <w:color w:val="000000"/>
+          <w:sz w:val="24"/>
+          <w:szCs w:val="24"/>
+          <w:shd w:val="clear" w:color="auto" w:fill="F8F9FA"/>
+        </w:rPr>
+        <w:br/>
+      </w:r>
+      <w:r>
+        <w:rPr>
+          <w:rFonts w:ascii="Arial" w:eastAsia="Arial" w:hAnsi="Arial" w:cs="Arial"/>
+          <w:color w:val="000000"/>
+          <w:sz w:val="24"/>
+          <w:szCs w:val="24"/>
+          <w:shd w:val="clear" w:color="auto" w:fill="F8F9FA"/>
+        </w:rPr>
+        <w:br/>
+        <w:t>Paciente (</w:t>
+      </w:r>
+      <w:proofErr w:type="spellStart"/>
+      <w:r>
+        <w:rPr>
+          <w:rFonts w:ascii="Arial" w:eastAsia="Arial" w:hAnsi="Arial" w:cs="Arial"/>
+          <w:color w:val="000000"/>
+          <w:sz w:val="24"/>
+          <w:szCs w:val="24"/>
+          <w:u w:val="single"/>
+          <w:shd w:val="clear" w:color="auto" w:fill="F8F9FA"/>
+        </w:rPr>
+        <w:t>cod_paciente</w:t>
+      </w:r>
+      <w:proofErr w:type="spellEnd"/>
+      <w:r>
+        <w:rPr>
+          <w:rFonts w:ascii="Arial" w:eastAsia="Arial" w:hAnsi="Arial" w:cs="Arial"/>
+          <w:color w:val="000000"/>
+          <w:sz w:val="24"/>
+          <w:szCs w:val="24"/>
+          <w:shd w:val="clear" w:color="auto" w:fill="F8F9FA"/>
+        </w:rPr>
+        <w:t>, </w:t>
+      </w:r>
+      <w:proofErr w:type="spellStart"/>
+      <w:r>
+        <w:rPr>
+          <w:rFonts w:ascii="Arial" w:eastAsia="Arial" w:hAnsi="Arial" w:cs="Arial"/>
+          <w:color w:val="000000"/>
+          <w:sz w:val="24"/>
+          <w:szCs w:val="24"/>
+          <w:shd w:val="clear" w:color="auto" w:fill="F8F9FA"/>
+        </w:rPr>
+        <w:t>num_cartao_sus</w:t>
+      </w:r>
+      <w:proofErr w:type="spellEnd"/>
+      <w:r>
+        <w:rPr>
+          <w:rFonts w:ascii="Arial" w:eastAsia="Arial" w:hAnsi="Arial" w:cs="Arial"/>
+          <w:color w:val="000000"/>
+          <w:sz w:val="24"/>
+          <w:szCs w:val="24"/>
+          <w:shd w:val="clear" w:color="auto" w:fill="F8F9FA"/>
+        </w:rPr>
+        <w:t>*</w:t>
+      </w:r>
+      <w:r>
+        <w:rPr>
+          <w:rFonts w:ascii="Arial" w:eastAsia="Arial" w:hAnsi="Arial" w:cs="Arial"/>
+          <w:color w:val="000000"/>
+          <w:sz w:val="24"/>
+          <w:szCs w:val="24"/>
+          <w:shd w:val="clear" w:color="auto" w:fill="F8F9FA"/>
+        </w:rPr>
+        <w:t xml:space="preserve">, nome, sintomas, </w:t>
+      </w:r>
+      <w:proofErr w:type="spellStart"/>
+      <w:r>
+        <w:rPr>
+          <w:rFonts w:ascii="Arial" w:eastAsia="Arial" w:hAnsi="Arial" w:cs="Arial"/>
+          <w:color w:val="000000"/>
+          <w:sz w:val="24"/>
+          <w:szCs w:val="24"/>
+          <w:shd w:val="clear" w:color="auto" w:fill="F8F9FA"/>
+        </w:rPr>
+        <w:t>endereco</w:t>
+      </w:r>
+      <w:proofErr w:type="spellEnd"/>
+      <w:r>
+        <w:rPr>
+          <w:rFonts w:ascii="Arial" w:eastAsia="Arial" w:hAnsi="Arial" w:cs="Arial"/>
+          <w:color w:val="000000"/>
+          <w:sz w:val="24"/>
+          <w:szCs w:val="24"/>
+          <w:shd w:val="clear" w:color="auto" w:fill="F8F9FA"/>
+        </w:rPr>
+        <w:t>, #cod_</w:t>
+      </w:r>
+      <w:r>
+        <w:rPr>
+          <w:rFonts w:ascii="Arial" w:eastAsia="Arial" w:hAnsi="Arial" w:cs="Arial"/>
+          <w:color w:val="000000"/>
+          <w:sz w:val="24"/>
+          <w:szCs w:val="24"/>
+          <w:shd w:val="clear" w:color="auto" w:fill="F8F9FA"/>
+        </w:rPr>
+        <w:t>recepcionista*</w:t>
+      </w:r>
+      <w:r>
+        <w:rPr>
+          <w:rFonts w:ascii="Arial" w:eastAsia="Arial" w:hAnsi="Arial" w:cs="Arial"/>
+          <w:color w:val="000000"/>
+          <w:sz w:val="24"/>
+          <w:szCs w:val="24"/>
+          <w:shd w:val="clear" w:color="auto" w:fill="F8F9FA"/>
+        </w:rPr>
+        <w:t xml:space="preserve">, </w:t>
+      </w:r>
+      <w:r>
+        <w:rPr>
+          <w:rFonts w:ascii="Arial" w:eastAsia="Arial" w:hAnsi="Arial" w:cs="Arial"/>
+          <w:color w:val="000000"/>
+          <w:sz w:val="24"/>
+          <w:szCs w:val="24"/>
+          <w:shd w:val="clear" w:color="auto" w:fill="F8F9FA"/>
+        </w:rPr>
+        <w:t xml:space="preserve">#num_leito, </w:t>
+      </w:r>
+      <w:proofErr w:type="spellStart"/>
+      <w:r>
+        <w:rPr>
+          <w:rFonts w:ascii="Arial" w:eastAsia="Arial" w:hAnsi="Arial" w:cs="Arial"/>
+          <w:color w:val="000000"/>
+          <w:sz w:val="24"/>
+          <w:szCs w:val="24"/>
+          <w:shd w:val="clear" w:color="auto" w:fill="F8F9FA"/>
+        </w:rPr>
+        <w:t>data_entrada</w:t>
+      </w:r>
+      <w:proofErr w:type="spellEnd"/>
+      <w:r>
+        <w:rPr>
+          <w:rFonts w:ascii="Arial" w:eastAsia="Arial" w:hAnsi="Arial" w:cs="Arial"/>
+          <w:color w:val="000000"/>
+          <w:sz w:val="24"/>
+          <w:szCs w:val="24"/>
+          <w:shd w:val="clear" w:color="auto" w:fill="F8F9FA"/>
+        </w:rPr>
+        <w:t>, #cod_profissional,</w:t>
+      </w:r>
+      <w:r>
+        <w:rPr>
+          <w:rFonts w:ascii="Arial" w:eastAsia="Arial" w:hAnsi="Arial" w:cs="Arial"/>
+          <w:color w:val="000000"/>
+          <w:sz w:val="24"/>
+          <w:szCs w:val="24"/>
+          <w:shd w:val="clear" w:color="auto" w:fill="F8F9FA"/>
+        </w:rPr>
+        <w:t xml:space="preserve"> #cod_exame</w:t>
+      </w:r>
+      <w:r>
+        <w:rPr>
+          <w:rFonts w:ascii="Arial" w:eastAsia="Arial" w:hAnsi="Arial" w:cs="Arial"/>
+          <w:color w:val="000000"/>
+          <w:sz w:val="24"/>
+          <w:szCs w:val="24"/>
+          <w:shd w:val="clear" w:color="auto" w:fill="F8F9FA"/>
+        </w:rPr>
+        <w:t>)</w:t>
+      </w:r>
+    </w:p>
+    <w:p>
+      <w:pPr>
+        <w:spacing w:after="0" w:line="240" w:lineRule="auto"/>
+        <w:rPr>
+          <w:rFonts w:ascii="Arial" w:eastAsia="Arial" w:hAnsi="Arial" w:cs="Arial"/>
+          <w:color w:val="000000"/>
+          <w:sz w:val="24"/>
+          <w:szCs w:val="24"/>
+          <w:shd w:val="clear" w:color="auto" w:fill="F8F9FA"/>
+        </w:rPr>
+      </w:pPr>
+    </w:p>
+    <w:p>
+      <w:pPr>
+        <w:spacing w:after="0" w:line="240" w:lineRule="auto"/>
+        <w:rPr>
+          <w:rFonts w:ascii="Arial" w:eastAsia="Arial" w:hAnsi="Arial" w:cs="Arial"/>
+          <w:color w:val="000000"/>
+          <w:sz w:val="24"/>
+          <w:szCs w:val="24"/>
+          <w:shd w:val="clear" w:color="auto" w:fill="F8F9FA"/>
+        </w:rPr>
+      </w:pPr>
+      <w:proofErr w:type="spellStart"/>
+      <w:r>
+        <w:rPr>
+          <w:rFonts w:ascii="Arial" w:eastAsia="Arial" w:hAnsi="Arial" w:cs="Arial"/>
+          <w:color w:val="000000"/>
+          <w:sz w:val="24"/>
+          <w:szCs w:val="24"/>
+          <w:shd w:val="clear" w:color="auto" w:fill="F8F9FA"/>
+        </w:rPr>
+        <w:t>Profissional_da_saude</w:t>
+      </w:r>
+      <w:proofErr w:type="spellEnd"/>
+      <w:r>
+        <w:rPr>
+          <w:rFonts w:ascii="Arial" w:eastAsia="Arial" w:hAnsi="Arial" w:cs="Arial"/>
+          <w:color w:val="000000"/>
+          <w:sz w:val="24"/>
+          <w:szCs w:val="24"/>
+          <w:shd w:val="clear" w:color="auto" w:fill="F8F9FA"/>
+        </w:rPr>
+        <w:t> (</w:t>
+      </w:r>
+      <w:proofErr w:type="spellStart"/>
+      <w:r>
+        <w:rPr>
+          <w:rFonts w:ascii="Arial" w:eastAsia="Arial" w:hAnsi="Arial" w:cs="Arial"/>
+          <w:color w:val="000000"/>
+          <w:sz w:val="24"/>
+          <w:szCs w:val="24"/>
+          <w:u w:val="single"/>
+          <w:shd w:val="clear" w:color="auto" w:fill="F8F9FA"/>
+        </w:rPr>
+        <w:t>cod_profissional</w:t>
+      </w:r>
+      <w:proofErr w:type="spellEnd"/>
+      <w:r>
+        <w:rPr>
+          <w:rFonts w:ascii="Arial" w:eastAsia="Arial" w:hAnsi="Arial" w:cs="Arial"/>
+          <w:color w:val="000000"/>
+          <w:sz w:val="24"/>
+          <w:szCs w:val="24"/>
+          <w:shd w:val="clear" w:color="auto" w:fill="F8F9FA"/>
+        </w:rPr>
+        <w:t xml:space="preserve">, nome, </w:t>
+      </w:r>
+      <w:proofErr w:type="gramStart"/>
+      <w:r>
+        <w:rPr>
+          <w:rFonts w:ascii="Arial" w:eastAsia="Arial" w:hAnsi="Arial" w:cs="Arial"/>
+          <w:color w:val="000000"/>
+          <w:sz w:val="24"/>
+          <w:szCs w:val="24"/>
+          <w:shd w:val="clear" w:color="auto" w:fill="F8F9FA"/>
+        </w:rPr>
+        <w:t>salario</w:t>
+      </w:r>
+      <w:proofErr w:type="gramEnd"/>
+      <w:r>
+        <w:rPr>
+          <w:rFonts w:ascii="Arial" w:eastAsia="Arial" w:hAnsi="Arial" w:cs="Arial"/>
+          <w:color w:val="000000"/>
+          <w:sz w:val="24"/>
+          <w:szCs w:val="24"/>
+          <w:shd w:val="clear" w:color="auto" w:fill="F8F9FA"/>
+        </w:rPr>
+        <w:t xml:space="preserve">, </w:t>
+      </w:r>
+      <w:proofErr w:type="spellStart"/>
+      <w:r>
+        <w:rPr>
+          <w:rFonts w:ascii="Arial" w:eastAsia="Arial" w:hAnsi="Arial" w:cs="Arial"/>
+          <w:color w:val="000000"/>
+          <w:sz w:val="24"/>
+          <w:szCs w:val="24"/>
+          <w:shd w:val="clear" w:color="auto" w:fill="F8F9FA"/>
+        </w:rPr>
+        <w:t>acesso_sistema</w:t>
+      </w:r>
+      <w:proofErr w:type="spellEnd"/>
+      <w:r>
+        <w:rPr>
+          <w:rFonts w:ascii="Arial" w:eastAsia="Arial" w:hAnsi="Arial" w:cs="Arial"/>
+          <w:color w:val="000000"/>
+          <w:sz w:val="24"/>
+          <w:szCs w:val="24"/>
+          <w:shd w:val="clear" w:color="auto" w:fill="F8F9FA"/>
+        </w:rPr>
+        <w:t>, #cod_hospital)</w:t>
+      </w:r>
+    </w:p>
+    <w:p>
+      <w:pPr>
+        <w:spacing w:after="0" w:line="240" w:lineRule="auto"/>
+        <w:rPr>
+          <w:rFonts w:ascii="Arial" w:eastAsia="Arial" w:hAnsi="Arial" w:cs="Arial"/>
+          <w:color w:val="000000"/>
+          <w:sz w:val="24"/>
+          <w:szCs w:val="24"/>
+          <w:shd w:val="clear" w:color="auto" w:fill="F8F9FA"/>
+        </w:rPr>
+      </w:pPr>
+    </w:p>
+    <w:p>
+      <w:pPr>
+        <w:spacing w:after="0" w:line="240" w:lineRule="auto"/>
+        <w:rPr>
+          <w:rFonts w:ascii="Arial" w:eastAsia="Arial" w:hAnsi="Arial" w:cs="Arial"/>
+          <w:color w:val="000000"/>
+          <w:sz w:val="24"/>
+          <w:szCs w:val="24"/>
+          <w:shd w:val="clear" w:color="auto" w:fill="F8F9FA"/>
+        </w:rPr>
+      </w:pPr>
+      <w:r>
+        <w:rPr>
+          <w:rFonts w:ascii="Arial" w:eastAsia="Arial" w:hAnsi="Arial" w:cs="Arial"/>
+          <w:color w:val="000000"/>
+          <w:sz w:val="24"/>
+          <w:szCs w:val="24"/>
+          <w:shd w:val="clear" w:color="auto" w:fill="F8F9FA"/>
+        </w:rPr>
+        <w:t>Monitora (</w:t>
+      </w:r>
+      <w:r>
+        <w:rPr>
+          <w:rFonts w:ascii="Arial" w:eastAsia="Arial" w:hAnsi="Arial" w:cs="Arial"/>
+          <w:color w:val="000000"/>
+          <w:sz w:val="24"/>
+          <w:szCs w:val="24"/>
+          <w:u w:val="single"/>
+          <w:shd w:val="clear" w:color="auto" w:fill="F8F9FA"/>
+        </w:rPr>
+        <w:t>#</w:t>
+      </w:r>
+      <w:r>
+        <w:rPr>
+          <w:rFonts w:ascii="Arial" w:eastAsia="Arial" w:hAnsi="Arial" w:cs="Arial"/>
+          <w:color w:val="000000"/>
+          <w:sz w:val="24"/>
+          <w:szCs w:val="24"/>
+          <w:u w:val="single"/>
+          <w:shd w:val="clear" w:color="auto" w:fill="F8F9FA"/>
+        </w:rPr>
+        <w:t>num_cartao_sus</w:t>
+      </w:r>
+      <w:r>
+        <w:rPr>
+          <w:rFonts w:ascii="Arial" w:eastAsia="Arial" w:hAnsi="Arial" w:cs="Arial"/>
+          <w:color w:val="000000"/>
+          <w:sz w:val="24"/>
+          <w:szCs w:val="24"/>
+          <w:shd w:val="clear" w:color="auto" w:fill="F8F9FA"/>
+        </w:rPr>
+        <w:t>, </w:t>
+      </w:r>
+      <w:r>
+        <w:rPr>
+          <w:rFonts w:ascii="Arial" w:eastAsia="Arial" w:hAnsi="Arial" w:cs="Arial"/>
+          <w:color w:val="000000"/>
+          <w:sz w:val="24"/>
+          <w:szCs w:val="24"/>
+          <w:u w:val="single"/>
+          <w:shd w:val="clear" w:color="auto" w:fill="F8F9FA"/>
+        </w:rPr>
+        <w:t>#c</w:t>
+      </w:r>
+      <w:r>
+        <w:rPr>
+          <w:rFonts w:ascii="Arial" w:eastAsia="Arial" w:hAnsi="Arial" w:cs="Arial"/>
+          <w:color w:val="000000"/>
+          <w:sz w:val="24"/>
+          <w:szCs w:val="24"/>
+          <w:u w:val="single"/>
+          <w:shd w:val="clear" w:color="auto" w:fill="F8F9FA"/>
+        </w:rPr>
+        <w:t>od_profissional</w:t>
+      </w:r>
+      <w:r>
+        <w:rPr>
+          <w:rFonts w:ascii="Arial" w:eastAsia="Arial" w:hAnsi="Arial" w:cs="Arial"/>
+          <w:color w:val="000000"/>
+          <w:sz w:val="24"/>
+          <w:szCs w:val="24"/>
+          <w:shd w:val="clear" w:color="auto" w:fill="F8F9FA"/>
+        </w:rPr>
+        <w:t xml:space="preserve">, </w:t>
+      </w:r>
+      <w:proofErr w:type="spellStart"/>
+      <w:r>
+        <w:rPr>
+          <w:rFonts w:ascii="Arial" w:eastAsia="Arial" w:hAnsi="Arial" w:cs="Arial"/>
+          <w:color w:val="000000"/>
+          <w:sz w:val="24"/>
+          <w:szCs w:val="24"/>
+          <w:shd w:val="clear" w:color="auto" w:fill="F8F9FA"/>
+        </w:rPr>
+        <w:t>status_paciente</w:t>
+      </w:r>
+      <w:proofErr w:type="spellEnd"/>
+      <w:r>
+        <w:rPr>
+          <w:rFonts w:ascii="Arial" w:eastAsia="Arial" w:hAnsi="Arial" w:cs="Arial"/>
+          <w:color w:val="000000"/>
+          <w:sz w:val="24"/>
+          <w:szCs w:val="24"/>
+          <w:shd w:val="clear" w:color="auto" w:fill="F8F9FA"/>
+        </w:rPr>
+        <w:t xml:space="preserve">, </w:t>
+      </w:r>
+      <w:proofErr w:type="spellStart"/>
+      <w:r>
+        <w:rPr>
+          <w:rFonts w:ascii="Arial" w:eastAsia="Arial" w:hAnsi="Arial" w:cs="Arial"/>
+          <w:color w:val="000000"/>
+          <w:sz w:val="24"/>
+          <w:szCs w:val="24"/>
+          <w:shd w:val="clear" w:color="auto" w:fill="F8F9FA"/>
+        </w:rPr>
+        <w:t>data_visita</w:t>
+      </w:r>
+      <w:proofErr w:type="spellEnd"/>
+      <w:r>
+        <w:rPr>
+          <w:rFonts w:ascii="Arial" w:eastAsia="Arial" w:hAnsi="Arial" w:cs="Arial"/>
+          <w:color w:val="000000"/>
+          <w:sz w:val="24"/>
+          <w:szCs w:val="24"/>
+          <w:shd w:val="clear" w:color="auto" w:fill="F8F9FA"/>
+        </w:rPr>
+        <w:t xml:space="preserve">, </w:t>
+      </w:r>
+      <w:proofErr w:type="spellStart"/>
+      <w:r>
+        <w:rPr>
+          <w:rFonts w:ascii="Arial" w:eastAsia="Arial" w:hAnsi="Arial" w:cs="Arial"/>
+          <w:color w:val="000000"/>
+          <w:sz w:val="24"/>
+          <w:szCs w:val="24"/>
+          <w:shd w:val="clear" w:color="auto" w:fill="F8F9FA"/>
+        </w:rPr>
+        <w:t>conclusao</w:t>
+      </w:r>
+      <w:proofErr w:type="spellEnd"/>
+      <w:r>
+        <w:rPr>
+          <w:rFonts w:ascii="Arial" w:eastAsia="Arial" w:hAnsi="Arial" w:cs="Arial"/>
+          <w:color w:val="000000"/>
+          <w:sz w:val="24"/>
+          <w:szCs w:val="24"/>
+          <w:shd w:val="clear" w:color="auto" w:fill="F8F9FA"/>
+        </w:rPr>
+        <w:t xml:space="preserve">, </w:t>
+      </w:r>
+      <w:proofErr w:type="spellStart"/>
+      <w:r>
+        <w:rPr>
+          <w:rFonts w:ascii="Arial" w:eastAsia="Arial" w:hAnsi="Arial" w:cs="Arial"/>
+          <w:color w:val="000000"/>
+          <w:sz w:val="24"/>
+          <w:szCs w:val="24"/>
+          <w:shd w:val="clear" w:color="auto" w:fill="F8F9FA"/>
+        </w:rPr>
+        <w:t>CRM_responsavel</w:t>
+      </w:r>
+      <w:proofErr w:type="spellEnd"/>
+      <w:r>
+        <w:rPr>
+          <w:rFonts w:ascii="Arial" w:eastAsia="Arial" w:hAnsi="Arial" w:cs="Arial"/>
+          <w:color w:val="000000"/>
+          <w:sz w:val="24"/>
+          <w:szCs w:val="24"/>
+          <w:shd w:val="clear" w:color="auto" w:fill="F8F9FA"/>
+        </w:rPr>
+        <w:t xml:space="preserve">) </w:t>
+      </w:r>
+      <w:r>
+        <w:rPr>
+          <w:rFonts w:ascii="Arial" w:eastAsia="Arial" w:hAnsi="Arial" w:cs="Arial"/>
+          <w:color w:val="000000"/>
+          <w:sz w:val="24"/>
+          <w:szCs w:val="24"/>
+          <w:shd w:val="clear" w:color="auto" w:fill="F8F9FA"/>
+        </w:rPr>
+        <w:br/>
+      </w:r>
+      <w:r>
+        <w:rPr>
+          <w:rFonts w:ascii="Arial" w:eastAsia="Arial" w:hAnsi="Arial" w:cs="Arial"/>
+          <w:color w:val="000000"/>
+          <w:sz w:val="24"/>
+          <w:szCs w:val="24"/>
+          <w:shd w:val="clear" w:color="auto" w:fill="F8F9FA"/>
+        </w:rPr>
+        <w:br/>
+        <w:t>Enfermeiro (</w:t>
+      </w:r>
+      <w:r>
+        <w:rPr>
+          <w:rFonts w:ascii="Arial" w:eastAsia="Arial" w:hAnsi="Arial" w:cs="Arial"/>
+          <w:color w:val="000000"/>
+          <w:sz w:val="24"/>
+          <w:szCs w:val="24"/>
+          <w:shd w:val="clear" w:color="auto" w:fill="F8F9FA"/>
+        </w:rPr>
+        <w:t>COREN</w:t>
+      </w:r>
+      <w:r>
+        <w:rPr>
+          <w:rFonts w:ascii="Arial" w:eastAsia="Arial" w:hAnsi="Arial" w:cs="Arial"/>
+          <w:color w:val="000000"/>
+          <w:sz w:val="24"/>
+          <w:szCs w:val="24"/>
+          <w:shd w:val="clear" w:color="auto" w:fill="F8F9FA"/>
+        </w:rPr>
+        <w:t>*</w:t>
+      </w:r>
+      <w:r>
+        <w:rPr>
+          <w:rFonts w:ascii="Arial" w:eastAsia="Arial" w:hAnsi="Arial" w:cs="Arial"/>
+          <w:color w:val="000000"/>
+          <w:sz w:val="24"/>
+          <w:szCs w:val="24"/>
+          <w:shd w:val="clear" w:color="auto" w:fill="F8F9FA"/>
+        </w:rPr>
+        <w:t>, especialidade, </w:t>
+      </w:r>
+      <w:r>
+        <w:rPr>
+          <w:rFonts w:ascii="Arial" w:eastAsia="Arial" w:hAnsi="Arial" w:cs="Arial"/>
+          <w:color w:val="000000"/>
+          <w:sz w:val="24"/>
+          <w:szCs w:val="24"/>
+          <w:u w:val="single"/>
+          <w:shd w:val="clear" w:color="auto" w:fill="F8F9FA"/>
+        </w:rPr>
+        <w:t>#cod_profissional</w:t>
+      </w:r>
+      <w:r>
+        <w:rPr>
+          <w:rFonts w:ascii="Arial" w:eastAsia="Arial" w:hAnsi="Arial" w:cs="Arial"/>
+          <w:color w:val="000000"/>
+          <w:sz w:val="24"/>
+          <w:szCs w:val="24"/>
+          <w:shd w:val="clear" w:color="auto" w:fill="F8F9FA"/>
+        </w:rPr>
+        <w:t>)</w:t>
+      </w:r>
+      <w:r>
+        <w:rPr>
+          <w:rFonts w:ascii="Arial" w:eastAsia="Arial" w:hAnsi="Arial" w:cs="Arial"/>
+          <w:color w:val="000000"/>
+          <w:sz w:val="24"/>
+          <w:szCs w:val="24"/>
+          <w:shd w:val="clear" w:color="auto" w:fill="F8F9FA"/>
+        </w:rPr>
+        <w:br/>
+      </w:r>
+      <w:r>
+        <w:rPr>
+          <w:rFonts w:ascii="Arial" w:eastAsia="Arial" w:hAnsi="Arial" w:cs="Arial"/>
+          <w:color w:val="000000"/>
+          <w:sz w:val="24"/>
+          <w:szCs w:val="24"/>
+          <w:shd w:val="clear" w:color="auto" w:fill="F8F9FA"/>
+        </w:rPr>
+        <w:br/>
+        <w:t>Medico (</w:t>
+      </w:r>
+      <w:r>
+        <w:rPr>
+          <w:rFonts w:ascii="Arial" w:eastAsia="Arial" w:hAnsi="Arial" w:cs="Arial"/>
+          <w:color w:val="000000"/>
+          <w:sz w:val="24"/>
+          <w:szCs w:val="24"/>
+          <w:shd w:val="clear" w:color="auto" w:fill="F8F9FA"/>
+        </w:rPr>
+        <w:t>CRM</w:t>
+      </w:r>
+      <w:r>
+        <w:rPr>
+          <w:rFonts w:ascii="Arial" w:eastAsia="Arial" w:hAnsi="Arial" w:cs="Arial"/>
+          <w:color w:val="000000"/>
+          <w:sz w:val="24"/>
+          <w:szCs w:val="24"/>
+          <w:shd w:val="clear" w:color="auto" w:fill="F8F9FA"/>
+        </w:rPr>
+        <w:t>*</w:t>
+      </w:r>
+      <w:r>
+        <w:rPr>
+          <w:rFonts w:ascii="Arial" w:eastAsia="Arial" w:hAnsi="Arial" w:cs="Arial"/>
+          <w:color w:val="000000"/>
+          <w:sz w:val="24"/>
+          <w:szCs w:val="24"/>
+          <w:shd w:val="clear" w:color="auto" w:fill="F8F9FA"/>
+        </w:rPr>
+        <w:t>, especialidade, </w:t>
+      </w:r>
+      <w:r>
+        <w:rPr>
+          <w:rFonts w:ascii="Arial" w:eastAsia="Arial" w:hAnsi="Arial" w:cs="Arial"/>
+          <w:color w:val="000000"/>
+          <w:sz w:val="24"/>
+          <w:szCs w:val="24"/>
+          <w:u w:val="single"/>
+          <w:shd w:val="clear" w:color="auto" w:fill="F8F9FA"/>
+        </w:rPr>
+        <w:t>#cod_profissional</w:t>
+      </w:r>
+      <w:r>
+        <w:rPr>
+          <w:rFonts w:ascii="Arial" w:eastAsia="Arial" w:hAnsi="Arial" w:cs="Arial"/>
+          <w:color w:val="000000"/>
+          <w:sz w:val="24"/>
+          <w:szCs w:val="24"/>
+          <w:shd w:val="clear" w:color="auto" w:fill="F8F9FA"/>
+        </w:rPr>
+        <w:t>)</w:t>
+      </w:r>
+    </w:p>
+    <w:p>
+      <w:pPr>
+        <w:spacing w:after="0" w:line="240" w:lineRule="auto"/>
+        <w:rPr>
+          <w:rFonts w:ascii="Arial" w:eastAsia="Arial" w:hAnsi="Arial" w:cs="Arial"/>
+          <w:color w:val="000000"/>
+          <w:sz w:val="24"/>
+          <w:szCs w:val="24"/>
+          <w:shd w:val="clear" w:color="auto" w:fill="F8F9FA"/>
+        </w:rPr>
+      </w:pPr>
+    </w:p>
+    <w:p>
+      <w:pPr>
+        <w:spacing w:after="0" w:line="240" w:lineRule="auto"/>
+        <w:rPr>
           <w:rFonts w:ascii="Times New Roman" w:eastAsia="Times New Roman" w:hAnsi="Times New Roman" w:cs="Times New Roman"/>
           <w:sz w:val="24"/>
           <w:szCs w:val="24"/>
@@ -1090,8 +1714,19 @@
           <w:szCs w:val="24"/>
           <w:shd w:val="clear" w:color="auto" w:fill="F8F9FA"/>
         </w:rPr>
-        <w:t>Examina (</w:t>
-      </w:r>
+        <w:t>Exame</w:t>
+      </w:r>
+      <w:r>
+        <w:rPr>
+          <w:rFonts w:ascii="Arial" w:eastAsia="Arial" w:hAnsi="Arial" w:cs="Arial"/>
+          <w:color w:val="000000"/>
+          <w:sz w:val="24"/>
+          <w:szCs w:val="24"/>
+          <w:shd w:val="clear" w:color="auto" w:fill="F8F9FA"/>
+        </w:rPr>
+        <w:t xml:space="preserve"> (</w:t>
+      </w:r>
+      <w:proofErr w:type="spellStart"/>
       <w:r>
         <w:rPr>
           <w:rFonts w:ascii="Arial" w:eastAsia="Arial" w:hAnsi="Arial" w:cs="Arial"/>
@@ -1101,8 +1736,9 @@
           <w:u w:val="single"/>
           <w:shd w:val="clear" w:color="auto" w:fill="F8F9FA"/>
         </w:rPr>
-        <w:t>#num_cartao_sus</w:t>
-      </w:r>
+        <w:t>cod_exame</w:t>
+      </w:r>
+      <w:proofErr w:type="spellEnd"/>
       <w:r>
         <w:rPr>
           <w:rFonts w:ascii="Arial" w:eastAsia="Arial" w:hAnsi="Arial" w:cs="Arial"/>
@@ -1119,7 +1755,6 @@
           <w:color w:val="000000"/>
           <w:sz w:val="24"/>
           <w:szCs w:val="24"/>
-          <w:u w:val="single"/>
           <w:shd w:val="clear" w:color="auto" w:fill="F8F9FA"/>
         </w:rPr>
         <w:t>#cod_profissional</w:t>
@@ -1132,28 +1767,61 @@
           <w:szCs w:val="24"/>
           <w:shd w:val="clear" w:color="auto" w:fill="F8F9FA"/>
         </w:rPr>
+        <w:t>*</w:t>
+      </w:r>
+      <w:r>
+        <w:rPr>
+          <w:rFonts w:ascii="Arial" w:eastAsia="Arial" w:hAnsi="Arial" w:cs="Arial"/>
+          <w:color w:val="000000"/>
+          <w:sz w:val="24"/>
+          <w:szCs w:val="24"/>
+          <w:shd w:val="clear" w:color="auto" w:fill="F8F9FA"/>
+        </w:rPr>
         <w:t xml:space="preserve">, </w:t>
       </w:r>
-      <w:r>
-        <w:rPr>
-          <w:rFonts w:ascii="Arial" w:eastAsia="Arial" w:hAnsi="Arial" w:cs="Arial"/>
-          <w:color w:val="000000"/>
-          <w:sz w:val="24"/>
-          <w:szCs w:val="24"/>
-          <w:u w:val="single"/>
-          <w:shd w:val="clear" w:color="auto" w:fill="F8F9FA"/>
-        </w:rPr>
-        <w:t>cod_exame</w:t>
-      </w:r>
-      <w:r>
-        <w:rPr>
-          <w:rFonts w:ascii="Arial" w:eastAsia="Arial" w:hAnsi="Arial" w:cs="Arial"/>
-          <w:color w:val="000000"/>
-          <w:sz w:val="24"/>
-          <w:szCs w:val="24"/>
-          <w:shd w:val="clear" w:color="auto" w:fill="F8F9FA"/>
-        </w:rPr>
-        <w:t xml:space="preserve">, tipo_exame, data_exame, resultado) </w:t>
+      <w:proofErr w:type="spellStart"/>
+      <w:r>
+        <w:rPr>
+          <w:rFonts w:ascii="Arial" w:eastAsia="Arial" w:hAnsi="Arial" w:cs="Arial"/>
+          <w:color w:val="000000"/>
+          <w:sz w:val="24"/>
+          <w:szCs w:val="24"/>
+          <w:shd w:val="clear" w:color="auto" w:fill="F8F9FA"/>
+        </w:rPr>
+        <w:t>tipo_exame</w:t>
+      </w:r>
+      <w:proofErr w:type="spellEnd"/>
+      <w:r>
+        <w:rPr>
+          <w:rFonts w:ascii="Arial" w:eastAsia="Arial" w:hAnsi="Arial" w:cs="Arial"/>
+          <w:color w:val="000000"/>
+          <w:sz w:val="24"/>
+          <w:szCs w:val="24"/>
+          <w:shd w:val="clear" w:color="auto" w:fill="F8F9FA"/>
+        </w:rPr>
+        <w:t xml:space="preserve">, </w:t>
+      </w:r>
+      <w:proofErr w:type="spellStart"/>
+      <w:r>
+        <w:rPr>
+          <w:rFonts w:ascii="Arial" w:eastAsia="Arial" w:hAnsi="Arial" w:cs="Arial"/>
+          <w:color w:val="000000"/>
+          <w:sz w:val="24"/>
+          <w:szCs w:val="24"/>
+          <w:shd w:val="clear" w:color="auto" w:fill="F8F9FA"/>
+        </w:rPr>
+        <w:t>data_exame</w:t>
+      </w:r>
+      <w:proofErr w:type="spellEnd"/>
+      <w:r>
+        <w:rPr>
+          <w:rFonts w:ascii="Arial" w:eastAsia="Arial" w:hAnsi="Arial" w:cs="Arial"/>
+          <w:color w:val="000000"/>
+          <w:sz w:val="24"/>
+          <w:szCs w:val="24"/>
+          <w:shd w:val="clear" w:color="auto" w:fill="F8F9FA"/>
+        </w:rPr>
+        <w:t xml:space="preserve">, resultado) </w:t>
       </w:r>
       <w:r>
         <w:rPr>
@@ -1176,6 +1844,7 @@
         <w:br/>
         <w:t>Tratamento (</w:t>
       </w:r>
+      <w:proofErr w:type="spellStart"/>
       <w:r>
         <w:rPr>
           <w:rFonts w:ascii="Arial" w:eastAsia="Arial" w:hAnsi="Arial" w:cs="Arial"/>
@@ -1187,15 +1856,38 @@
         </w:rPr>
         <w:t>cod_tratamento</w:t>
       </w:r>
-      <w:r>
-        <w:rPr>
-          <w:rFonts w:ascii="Arial" w:eastAsia="Arial" w:hAnsi="Arial" w:cs="Arial"/>
-          <w:color w:val="000000"/>
-          <w:sz w:val="24"/>
-          <w:szCs w:val="24"/>
-          <w:shd w:val="clear" w:color="auto" w:fill="F8F9FA"/>
-        </w:rPr>
-        <w:t>, antibiótico, antiviral, oxigenoterapia, drogas vasoactivas, #num_cartao_sus, #CRM)</w:t>
+      <w:proofErr w:type="spellEnd"/>
+      <w:r>
+        <w:rPr>
+          <w:rFonts w:ascii="Arial" w:eastAsia="Arial" w:hAnsi="Arial" w:cs="Arial"/>
+          <w:color w:val="000000"/>
+          <w:sz w:val="24"/>
+          <w:szCs w:val="24"/>
+          <w:shd w:val="clear" w:color="auto" w:fill="F8F9FA"/>
+        </w:rPr>
+        <w:t xml:space="preserve">, antibiótico, antiviral, oxigenoterapia, drogas </w:t>
+      </w:r>
+      <w:proofErr w:type="spellStart"/>
+      <w:r>
+        <w:rPr>
+          <w:rFonts w:ascii="Arial" w:eastAsia="Arial" w:hAnsi="Arial" w:cs="Arial"/>
+          <w:color w:val="000000"/>
+          <w:sz w:val="24"/>
+          <w:szCs w:val="24"/>
+          <w:shd w:val="clear" w:color="auto" w:fill="F8F9FA"/>
+        </w:rPr>
+        <w:t>vasoactivas</w:t>
+      </w:r>
+      <w:proofErr w:type="spellEnd"/>
+      <w:r>
+        <w:rPr>
+          <w:rFonts w:ascii="Arial" w:eastAsia="Arial" w:hAnsi="Arial" w:cs="Arial"/>
+          <w:color w:val="000000"/>
+          <w:sz w:val="24"/>
+          <w:szCs w:val="24"/>
+          <w:shd w:val="clear" w:color="auto" w:fill="F8F9FA"/>
+        </w:rPr>
+        <w:t>, #num_cartao_sus, #CRM)</w:t>
       </w:r>
       <w:r>
         <w:rPr>
@@ -1252,7 +1944,6 @@
           <w:sz w:val="24"/>
           <w:szCs w:val="24"/>
         </w:rPr>
-        <w:lastRenderedPageBreak/>
         <w:t>Dicionário de dados:</w:t>
       </w:r>
     </w:p>
@@ -1281,7 +1972,7 @@
     <w:tbl>
       <w:tblPr>
         <w:tblStyle w:val="a"/>
-        <w:tblW w:w="10165" w:type="dxa"/>
+        <w:tblW w:w="10150" w:type="dxa"/>
         <w:tblInd w:w="0" w:type="dxa"/>
         <w:tblBorders>
           <w:top w:val="single" w:sz="4" w:space="0" w:color="000000"/>
@@ -1297,9 +1988,10 @@
       <w:tblGrid>
         <w:gridCol w:w="1870"/>
         <w:gridCol w:w="1870"/>
-        <w:gridCol w:w="1870"/>
-        <w:gridCol w:w="1870"/>
-        <w:gridCol w:w="2685"/>
+        <w:gridCol w:w="1295"/>
+        <w:gridCol w:w="1260"/>
+        <w:gridCol w:w="1620"/>
+        <w:gridCol w:w="2235"/>
       </w:tblGrid>
       <w:tr>
         <w:tc>
@@ -1348,7 +2040,7 @@
         </w:tc>
         <w:tc>
           <w:tcPr>
-            <w:tcW w:w="1870" w:type="dxa"/>
+            <w:tcW w:w="1295" w:type="dxa"/>
           </w:tcPr>
           <w:p>
             <w:pPr>
@@ -1370,7 +2062,7 @@
         </w:tc>
         <w:tc>
           <w:tcPr>
-            <w:tcW w:w="1870" w:type="dxa"/>
+            <w:tcW w:w="1260" w:type="dxa"/>
           </w:tcPr>
           <w:p>
             <w:pPr>
@@ -1392,7 +2084,31 @@
         </w:tc>
         <w:tc>
           <w:tcPr>
-            <w:tcW w:w="2685" w:type="dxa"/>
+            <w:tcW w:w="1620" w:type="dxa"/>
+          </w:tcPr>
+          <w:p>
+            <w:pPr>
+              <w:rPr>
+                <w:b/>
+                <w:sz w:val="24"/>
+                <w:szCs w:val="24"/>
+              </w:rPr>
+            </w:pPr>
+            <w:proofErr w:type="spellStart"/>
+            <w:r>
+              <w:rPr>
+                <w:b/>
+                <w:sz w:val="24"/>
+                <w:szCs w:val="24"/>
+              </w:rPr>
+              <w:t>Obrigatorio</w:t>
+            </w:r>
+            <w:proofErr w:type="spellEnd"/>
+          </w:p>
+        </w:tc>
+        <w:tc>
+          <w:tcPr>
+            <w:tcW w:w="2235" w:type="dxa"/>
           </w:tcPr>
           <w:p>
             <w:pPr>
@@ -1425,6 +2141,7 @@
                 <w:szCs w:val="24"/>
               </w:rPr>
             </w:pPr>
+            <w:proofErr w:type="spellStart"/>
             <w:r>
               <w:rPr>
                 <w:rFonts w:ascii="Arial" w:eastAsia="Arial" w:hAnsi="Arial" w:cs="Arial"/>
@@ -1434,6 +2151,7 @@
               </w:rPr>
               <w:t>cod_hospital</w:t>
             </w:r>
+            <w:proofErr w:type="spellEnd"/>
           </w:p>
         </w:tc>
         <w:tc>
@@ -1458,7 +2176,7 @@
         </w:tc>
         <w:tc>
           <w:tcPr>
-            <w:tcW w:w="1870" w:type="dxa"/>
+            <w:tcW w:w="1295" w:type="dxa"/>
           </w:tcPr>
           <w:p>
             <w:pPr>
@@ -1478,28 +2196,55 @@
         </w:tc>
         <w:tc>
           <w:tcPr>
-            <w:tcW w:w="1870" w:type="dxa"/>
-          </w:tcPr>
-          <w:p>
-            <w:pPr>
-              <w:rPr>
-                <w:sz w:val="24"/>
-                <w:szCs w:val="24"/>
-              </w:rPr>
-            </w:pPr>
-          </w:p>
-        </w:tc>
-        <w:tc>
-          <w:tcPr>
-            <w:tcW w:w="2685" w:type="dxa"/>
-          </w:tcPr>
-          <w:p>
-            <w:pPr>
-              <w:rPr>
-                <w:sz w:val="24"/>
-                <w:szCs w:val="24"/>
-              </w:rPr>
-            </w:pPr>
+            <w:tcW w:w="1260" w:type="dxa"/>
+          </w:tcPr>
+          <w:p>
+            <w:pPr>
+              <w:rPr>
+                <w:sz w:val="24"/>
+                <w:szCs w:val="24"/>
+              </w:rPr>
+            </w:pPr>
+          </w:p>
+        </w:tc>
+        <w:tc>
+          <w:tcPr>
+            <w:tcW w:w="1620" w:type="dxa"/>
+          </w:tcPr>
+          <w:p>
+            <w:pPr>
+              <w:rPr>
+                <w:sz w:val="24"/>
+                <w:szCs w:val="24"/>
+              </w:rPr>
+            </w:pPr>
+            <w:r>
+              <w:rPr>
+                <w:sz w:val="24"/>
+                <w:szCs w:val="24"/>
+              </w:rPr>
+              <w:t>Sim</w:t>
+            </w:r>
+          </w:p>
+        </w:tc>
+        <w:tc>
+          <w:tcPr>
+            <w:tcW w:w="2235" w:type="dxa"/>
+          </w:tcPr>
+          <w:p>
+            <w:pPr>
+              <w:rPr>
+                <w:sz w:val="24"/>
+                <w:szCs w:val="24"/>
+              </w:rPr>
+            </w:pPr>
+            <w:r>
+              <w:rPr>
+                <w:sz w:val="24"/>
+                <w:szCs w:val="24"/>
+              </w:rPr>
+              <w:t>Id identificador do hospital</w:t>
+            </w:r>
           </w:p>
         </w:tc>
       </w:tr>
@@ -1548,7 +2293,7 @@
         </w:tc>
         <w:tc>
           <w:tcPr>
-            <w:tcW w:w="1870" w:type="dxa"/>
+            <w:tcW w:w="1295" w:type="dxa"/>
           </w:tcPr>
           <w:p>
             <w:pPr>
@@ -1568,7 +2313,7 @@
         </w:tc>
         <w:tc>
           <w:tcPr>
-            <w:tcW w:w="1870" w:type="dxa"/>
+            <w:tcW w:w="1260" w:type="dxa"/>
           </w:tcPr>
           <w:p>
             <w:pPr>
@@ -1588,15 +2333,42 @@
         </w:tc>
         <w:tc>
           <w:tcPr>
-            <w:tcW w:w="2685" w:type="dxa"/>
-          </w:tcPr>
-          <w:p>
-            <w:pPr>
-              <w:rPr>
-                <w:sz w:val="24"/>
-                <w:szCs w:val="24"/>
-              </w:rPr>
-            </w:pPr>
+            <w:tcW w:w="1620" w:type="dxa"/>
+          </w:tcPr>
+          <w:p>
+            <w:pPr>
+              <w:rPr>
+                <w:sz w:val="24"/>
+                <w:szCs w:val="24"/>
+              </w:rPr>
+            </w:pPr>
+            <w:r>
+              <w:rPr>
+                <w:sz w:val="24"/>
+                <w:szCs w:val="24"/>
+              </w:rPr>
+              <w:t>Sim</w:t>
+            </w:r>
+          </w:p>
+        </w:tc>
+        <w:tc>
+          <w:tcPr>
+            <w:tcW w:w="2235" w:type="dxa"/>
+          </w:tcPr>
+          <w:p>
+            <w:pPr>
+              <w:rPr>
+                <w:sz w:val="24"/>
+                <w:szCs w:val="24"/>
+              </w:rPr>
+            </w:pPr>
+            <w:r>
+              <w:rPr>
+                <w:sz w:val="24"/>
+                <w:szCs w:val="24"/>
+              </w:rPr>
+              <w:t>Nome do hospital</w:t>
+            </w:r>
           </w:p>
         </w:tc>
       </w:tr>
@@ -1607,108 +2379,14 @@
           </w:tcPr>
           <w:p>
             <w:pPr>
-              <w:rPr>
-                <w:sz w:val="24"/>
-                <w:szCs w:val="24"/>
-              </w:rPr>
-            </w:pPr>
-            <w:r>
               <w:rPr>
                 <w:rFonts w:ascii="Arial" w:eastAsia="Arial" w:hAnsi="Arial" w:cs="Arial"/>
                 <w:sz w:val="26"/>
                 <w:szCs w:val="26"/>
                 <w:shd w:val="clear" w:color="auto" w:fill="F8F9FA"/>
               </w:rPr>
-              <w:t>qtd_leitos</w:t>
-            </w:r>
-          </w:p>
-        </w:tc>
-        <w:tc>
-          <w:tcPr>
-            <w:tcW w:w="1870" w:type="dxa"/>
-          </w:tcPr>
-          <w:p>
-            <w:pPr>
-              <w:rPr>
-                <w:sz w:val="24"/>
-                <w:szCs w:val="24"/>
-              </w:rPr>
-            </w:pPr>
-            <w:r>
-              <w:rPr>
-                <w:sz w:val="24"/>
-                <w:szCs w:val="24"/>
-              </w:rPr>
-              <w:t>Simples</w:t>
-            </w:r>
-          </w:p>
-        </w:tc>
-        <w:tc>
-          <w:tcPr>
-            <w:tcW w:w="1870" w:type="dxa"/>
-          </w:tcPr>
-          <w:p>
-            <w:pPr>
-              <w:rPr>
-                <w:sz w:val="24"/>
-                <w:szCs w:val="24"/>
-              </w:rPr>
-            </w:pPr>
-            <w:r>
-              <w:rPr>
-                <w:sz w:val="24"/>
-                <w:szCs w:val="24"/>
-              </w:rPr>
-              <w:t>Numérico</w:t>
-            </w:r>
-          </w:p>
-        </w:tc>
-        <w:tc>
-          <w:tcPr>
-            <w:tcW w:w="1870" w:type="dxa"/>
-          </w:tcPr>
-          <w:p>
-            <w:pPr>
-              <w:rPr>
-                <w:sz w:val="24"/>
-                <w:szCs w:val="24"/>
-              </w:rPr>
-            </w:pPr>
-          </w:p>
-        </w:tc>
-        <w:tc>
-          <w:tcPr>
-            <w:tcW w:w="2685" w:type="dxa"/>
-          </w:tcPr>
-          <w:p>
-            <w:pPr>
-              <w:rPr>
-                <w:sz w:val="24"/>
-                <w:szCs w:val="24"/>
-              </w:rPr>
-            </w:pPr>
-            <w:r>
-              <w:rPr>
-                <w:sz w:val="24"/>
-                <w:szCs w:val="24"/>
-              </w:rPr>
-              <w:t>Quantidade de leitos disponíveis no hospital</w:t>
-            </w:r>
-          </w:p>
-        </w:tc>
-      </w:tr>
-      <w:tr>
-        <w:tc>
-          <w:tcPr>
-            <w:tcW w:w="1870" w:type="dxa"/>
-          </w:tcPr>
-          <w:p>
-            <w:pPr>
-              <w:rPr>
-                <w:sz w:val="24"/>
-                <w:szCs w:val="24"/>
-              </w:rPr>
-            </w:pPr>
+            </w:pPr>
+            <w:proofErr w:type="spellStart"/>
             <w:r>
               <w:rPr>
                 <w:rFonts w:ascii="Arial" w:eastAsia="Arial" w:hAnsi="Arial" w:cs="Arial"/>
@@ -1716,8 +2394,9 @@
                 <w:szCs w:val="26"/>
                 <w:shd w:val="clear" w:color="auto" w:fill="F8F9FA"/>
               </w:rPr>
-              <w:t>estado</w:t>
-            </w:r>
+              <w:t>descricao</w:t>
+            </w:r>
+            <w:proofErr w:type="spellEnd"/>
           </w:p>
         </w:tc>
         <w:tc>
@@ -1742,7 +2421,7 @@
         </w:tc>
         <w:tc>
           <w:tcPr>
-            <w:tcW w:w="1870" w:type="dxa"/>
+            <w:tcW w:w="1295" w:type="dxa"/>
           </w:tcPr>
           <w:p>
             <w:pPr>
@@ -1762,27 +2441,49 @@
         </w:tc>
         <w:tc>
           <w:tcPr>
-            <w:tcW w:w="1870" w:type="dxa"/>
-          </w:tcPr>
-          <w:p>
-            <w:pPr>
-              <w:rPr>
-                <w:sz w:val="24"/>
-                <w:szCs w:val="24"/>
-              </w:rPr>
-            </w:pPr>
-            <w:r>
-              <w:rPr>
-                <w:sz w:val="24"/>
-                <w:szCs w:val="24"/>
-              </w:rPr>
-              <w:t>50</w:t>
-            </w:r>
-          </w:p>
-        </w:tc>
-        <w:tc>
-          <w:tcPr>
-            <w:tcW w:w="2685" w:type="dxa"/>
+            <w:tcW w:w="1260" w:type="dxa"/>
+          </w:tcPr>
+          <w:p>
+            <w:pPr>
+              <w:rPr>
+                <w:sz w:val="24"/>
+                <w:szCs w:val="24"/>
+              </w:rPr>
+            </w:pPr>
+            <w:proofErr w:type="spellStart"/>
+            <w:r>
+              <w:rPr>
+                <w:sz w:val="24"/>
+                <w:szCs w:val="24"/>
+              </w:rPr>
+              <w:t>máx</w:t>
+            </w:r>
+            <w:proofErr w:type="spellEnd"/>
+          </w:p>
+        </w:tc>
+        <w:tc>
+          <w:tcPr>
+            <w:tcW w:w="1620" w:type="dxa"/>
+          </w:tcPr>
+          <w:p>
+            <w:pPr>
+              <w:rPr>
+                <w:sz w:val="24"/>
+                <w:szCs w:val="24"/>
+              </w:rPr>
+            </w:pPr>
+            <w:r>
+              <w:rPr>
+                <w:sz w:val="24"/>
+                <w:szCs w:val="24"/>
+              </w:rPr>
+              <w:t>Não</w:t>
+            </w:r>
+          </w:p>
+        </w:tc>
+        <w:tc>
+          <w:tcPr>
+            <w:tcW w:w="2235" w:type="dxa"/>
           </w:tcPr>
           <w:p>
             <w:pPr>
@@ -1801,218 +2502,375 @@
           </w:tcPr>
           <w:p>
             <w:pPr>
+              <w:rPr>
+                <w:sz w:val="24"/>
+                <w:szCs w:val="24"/>
+              </w:rPr>
+            </w:pPr>
+            <w:r>
               <w:rPr>
                 <w:rFonts w:ascii="Arial" w:eastAsia="Arial" w:hAnsi="Arial" w:cs="Arial"/>
                 <w:sz w:val="26"/>
                 <w:szCs w:val="26"/>
                 <w:shd w:val="clear" w:color="auto" w:fill="F8F9FA"/>
               </w:rPr>
-            </w:pPr>
-            <w:r>
+              <w:t>estado</w:t>
+            </w:r>
+          </w:p>
+        </w:tc>
+        <w:tc>
+          <w:tcPr>
+            <w:tcW w:w="1870" w:type="dxa"/>
+          </w:tcPr>
+          <w:p>
+            <w:pPr>
+              <w:rPr>
+                <w:sz w:val="24"/>
+                <w:szCs w:val="24"/>
+              </w:rPr>
+            </w:pPr>
+            <w:r>
+              <w:rPr>
+                <w:sz w:val="24"/>
+                <w:szCs w:val="24"/>
+              </w:rPr>
+              <w:t>Simples</w:t>
+            </w:r>
+          </w:p>
+        </w:tc>
+        <w:tc>
+          <w:tcPr>
+            <w:tcW w:w="1295" w:type="dxa"/>
+          </w:tcPr>
+          <w:p>
+            <w:pPr>
+              <w:rPr>
+                <w:sz w:val="24"/>
+                <w:szCs w:val="24"/>
+              </w:rPr>
+            </w:pPr>
+            <w:r>
+              <w:rPr>
+                <w:sz w:val="24"/>
+                <w:szCs w:val="24"/>
+              </w:rPr>
+              <w:t>Texto</w:t>
+            </w:r>
+          </w:p>
+        </w:tc>
+        <w:tc>
+          <w:tcPr>
+            <w:tcW w:w="1260" w:type="dxa"/>
+          </w:tcPr>
+          <w:p>
+            <w:pPr>
+              <w:rPr>
+                <w:sz w:val="24"/>
+                <w:szCs w:val="24"/>
+              </w:rPr>
+            </w:pPr>
+            <w:r>
+              <w:rPr>
+                <w:sz w:val="24"/>
+                <w:szCs w:val="24"/>
+              </w:rPr>
+              <w:t>50</w:t>
+            </w:r>
+          </w:p>
+        </w:tc>
+        <w:tc>
+          <w:tcPr>
+            <w:tcW w:w="1620" w:type="dxa"/>
+          </w:tcPr>
+          <w:p>
+            <w:pPr>
+              <w:rPr>
+                <w:sz w:val="24"/>
+                <w:szCs w:val="24"/>
+              </w:rPr>
+            </w:pPr>
+            <w:r>
+              <w:rPr>
+                <w:sz w:val="24"/>
+                <w:szCs w:val="24"/>
+              </w:rPr>
+              <w:t>Não</w:t>
+            </w:r>
+          </w:p>
+        </w:tc>
+        <w:tc>
+          <w:tcPr>
+            <w:tcW w:w="2235" w:type="dxa"/>
+          </w:tcPr>
+          <w:p>
+            <w:pPr>
+              <w:rPr>
+                <w:sz w:val="24"/>
+                <w:szCs w:val="24"/>
+              </w:rPr>
+            </w:pPr>
+          </w:p>
+        </w:tc>
+      </w:tr>
+      <w:tr>
+        <w:tc>
+          <w:tcPr>
+            <w:tcW w:w="1870" w:type="dxa"/>
+          </w:tcPr>
+          <w:p>
+            <w:pPr>
               <w:rPr>
                 <w:rFonts w:ascii="Arial" w:eastAsia="Arial" w:hAnsi="Arial" w:cs="Arial"/>
                 <w:sz w:val="26"/>
                 <w:szCs w:val="26"/>
                 <w:shd w:val="clear" w:color="auto" w:fill="F8F9FA"/>
               </w:rPr>
-              <w:t>cidade</w:t>
-            </w:r>
-          </w:p>
-        </w:tc>
-        <w:tc>
-          <w:tcPr>
-            <w:tcW w:w="1870" w:type="dxa"/>
-          </w:tcPr>
-          <w:p>
-            <w:pPr>
-              <w:rPr>
-                <w:sz w:val="24"/>
-                <w:szCs w:val="24"/>
-              </w:rPr>
-            </w:pPr>
-            <w:r>
-              <w:rPr>
-                <w:sz w:val="24"/>
-                <w:szCs w:val="24"/>
-              </w:rPr>
-              <w:t>Simples</w:t>
-            </w:r>
-          </w:p>
-        </w:tc>
-        <w:tc>
-          <w:tcPr>
-            <w:tcW w:w="1870" w:type="dxa"/>
-          </w:tcPr>
-          <w:p>
-            <w:pPr>
-              <w:rPr>
-                <w:sz w:val="24"/>
-                <w:szCs w:val="24"/>
-              </w:rPr>
-            </w:pPr>
-            <w:r>
-              <w:rPr>
-                <w:sz w:val="24"/>
-                <w:szCs w:val="24"/>
-              </w:rPr>
-              <w:t>Texto</w:t>
-            </w:r>
-          </w:p>
-        </w:tc>
-        <w:tc>
-          <w:tcPr>
-            <w:tcW w:w="1870" w:type="dxa"/>
-          </w:tcPr>
-          <w:p>
-            <w:pPr>
-              <w:rPr>
-                <w:sz w:val="24"/>
-                <w:szCs w:val="24"/>
-              </w:rPr>
-            </w:pPr>
-            <w:r>
-              <w:rPr>
-                <w:sz w:val="24"/>
-                <w:szCs w:val="24"/>
-              </w:rPr>
-              <w:t>50</w:t>
-            </w:r>
-          </w:p>
-        </w:tc>
-        <w:tc>
-          <w:tcPr>
-            <w:tcW w:w="2685" w:type="dxa"/>
-          </w:tcPr>
-          <w:p>
-            <w:pPr>
-              <w:rPr>
-                <w:sz w:val="24"/>
-                <w:szCs w:val="24"/>
-              </w:rPr>
-            </w:pPr>
-          </w:p>
-        </w:tc>
-      </w:tr>
-      <w:tr>
-        <w:tc>
-          <w:tcPr>
-            <w:tcW w:w="1870" w:type="dxa"/>
-          </w:tcPr>
-          <w:p>
-            <w:pPr>
+            </w:pPr>
+            <w:r>
               <w:rPr>
                 <w:rFonts w:ascii="Arial" w:eastAsia="Arial" w:hAnsi="Arial" w:cs="Arial"/>
                 <w:sz w:val="26"/>
                 <w:szCs w:val="26"/>
                 <w:shd w:val="clear" w:color="auto" w:fill="F8F9FA"/>
               </w:rPr>
-            </w:pPr>
-            <w:r>
+              <w:t>cidade</w:t>
+            </w:r>
+          </w:p>
+        </w:tc>
+        <w:tc>
+          <w:tcPr>
+            <w:tcW w:w="1870" w:type="dxa"/>
+          </w:tcPr>
+          <w:p>
+            <w:pPr>
+              <w:rPr>
+                <w:sz w:val="24"/>
+                <w:szCs w:val="24"/>
+              </w:rPr>
+            </w:pPr>
+            <w:r>
+              <w:rPr>
+                <w:sz w:val="24"/>
+                <w:szCs w:val="24"/>
+              </w:rPr>
+              <w:t>Simples</w:t>
+            </w:r>
+          </w:p>
+        </w:tc>
+        <w:tc>
+          <w:tcPr>
+            <w:tcW w:w="1295" w:type="dxa"/>
+          </w:tcPr>
+          <w:p>
+            <w:pPr>
+              <w:rPr>
+                <w:sz w:val="24"/>
+                <w:szCs w:val="24"/>
+              </w:rPr>
+            </w:pPr>
+            <w:r>
+              <w:rPr>
+                <w:sz w:val="24"/>
+                <w:szCs w:val="24"/>
+              </w:rPr>
+              <w:t>Texto</w:t>
+            </w:r>
+          </w:p>
+        </w:tc>
+        <w:tc>
+          <w:tcPr>
+            <w:tcW w:w="1260" w:type="dxa"/>
+          </w:tcPr>
+          <w:p>
+            <w:pPr>
+              <w:rPr>
+                <w:sz w:val="24"/>
+                <w:szCs w:val="24"/>
+              </w:rPr>
+            </w:pPr>
+            <w:r>
+              <w:rPr>
+                <w:sz w:val="24"/>
+                <w:szCs w:val="24"/>
+              </w:rPr>
+              <w:t>50</w:t>
+            </w:r>
+          </w:p>
+        </w:tc>
+        <w:tc>
+          <w:tcPr>
+            <w:tcW w:w="1620" w:type="dxa"/>
+          </w:tcPr>
+          <w:p>
+            <w:pPr>
+              <w:rPr>
+                <w:sz w:val="24"/>
+                <w:szCs w:val="24"/>
+              </w:rPr>
+            </w:pPr>
+            <w:r>
+              <w:rPr>
+                <w:sz w:val="24"/>
+                <w:szCs w:val="24"/>
+              </w:rPr>
+              <w:t>Não</w:t>
+            </w:r>
+          </w:p>
+        </w:tc>
+        <w:tc>
+          <w:tcPr>
+            <w:tcW w:w="2235" w:type="dxa"/>
+          </w:tcPr>
+          <w:p>
+            <w:pPr>
+              <w:rPr>
+                <w:sz w:val="24"/>
+                <w:szCs w:val="24"/>
+              </w:rPr>
+            </w:pPr>
+          </w:p>
+        </w:tc>
+      </w:tr>
+      <w:tr>
+        <w:tc>
+          <w:tcPr>
+            <w:tcW w:w="1870" w:type="dxa"/>
+          </w:tcPr>
+          <w:p>
+            <w:pPr>
               <w:rPr>
                 <w:rFonts w:ascii="Arial" w:eastAsia="Arial" w:hAnsi="Arial" w:cs="Arial"/>
                 <w:sz w:val="26"/>
                 <w:szCs w:val="26"/>
                 <w:shd w:val="clear" w:color="auto" w:fill="F8F9FA"/>
               </w:rPr>
-              <w:t>bairro</w:t>
-            </w:r>
-          </w:p>
-        </w:tc>
-        <w:tc>
-          <w:tcPr>
-            <w:tcW w:w="1870" w:type="dxa"/>
-          </w:tcPr>
-          <w:p>
-            <w:pPr>
-              <w:rPr>
-                <w:sz w:val="24"/>
-                <w:szCs w:val="24"/>
-              </w:rPr>
-            </w:pPr>
-            <w:r>
-              <w:rPr>
-                <w:sz w:val="24"/>
-                <w:szCs w:val="24"/>
-              </w:rPr>
-              <w:t>Simples</w:t>
-            </w:r>
-          </w:p>
-        </w:tc>
-        <w:tc>
-          <w:tcPr>
-            <w:tcW w:w="1870" w:type="dxa"/>
-          </w:tcPr>
-          <w:p>
-            <w:pPr>
-              <w:rPr>
-                <w:sz w:val="24"/>
-                <w:szCs w:val="24"/>
-              </w:rPr>
-            </w:pPr>
-            <w:r>
-              <w:rPr>
-                <w:sz w:val="24"/>
-                <w:szCs w:val="24"/>
-              </w:rPr>
-              <w:t>Texto</w:t>
-            </w:r>
-          </w:p>
-        </w:tc>
-        <w:tc>
-          <w:tcPr>
-            <w:tcW w:w="1870" w:type="dxa"/>
-          </w:tcPr>
-          <w:p>
-            <w:pPr>
-              <w:rPr>
-                <w:sz w:val="24"/>
-                <w:szCs w:val="24"/>
-              </w:rPr>
-            </w:pPr>
-            <w:r>
-              <w:rPr>
-                <w:sz w:val="24"/>
-                <w:szCs w:val="24"/>
-              </w:rPr>
-              <w:t>50</w:t>
-            </w:r>
-          </w:p>
-        </w:tc>
-        <w:tc>
-          <w:tcPr>
-            <w:tcW w:w="2685" w:type="dxa"/>
-          </w:tcPr>
-          <w:p>
-            <w:pPr>
-              <w:rPr>
-                <w:sz w:val="24"/>
-                <w:szCs w:val="24"/>
-              </w:rPr>
-            </w:pPr>
-          </w:p>
-        </w:tc>
-      </w:tr>
-      <w:tr>
-        <w:tc>
-          <w:tcPr>
-            <w:tcW w:w="1870" w:type="dxa"/>
-          </w:tcPr>
-          <w:p>
-            <w:pPr>
+            </w:pPr>
+            <w:r>
               <w:rPr>
                 <w:rFonts w:ascii="Arial" w:eastAsia="Arial" w:hAnsi="Arial" w:cs="Arial"/>
                 <w:sz w:val="26"/>
                 <w:szCs w:val="26"/>
                 <w:shd w:val="clear" w:color="auto" w:fill="F8F9FA"/>
               </w:rPr>
-            </w:pPr>
-            <w:r>
+              <w:t>bairro</w:t>
+            </w:r>
+          </w:p>
+        </w:tc>
+        <w:tc>
+          <w:tcPr>
+            <w:tcW w:w="1870" w:type="dxa"/>
+          </w:tcPr>
+          <w:p>
+            <w:pPr>
+              <w:rPr>
+                <w:sz w:val="24"/>
+                <w:szCs w:val="24"/>
+              </w:rPr>
+            </w:pPr>
+            <w:r>
+              <w:rPr>
+                <w:sz w:val="24"/>
+                <w:szCs w:val="24"/>
+              </w:rPr>
+              <w:t>Simples</w:t>
+            </w:r>
+          </w:p>
+        </w:tc>
+        <w:tc>
+          <w:tcPr>
+            <w:tcW w:w="1295" w:type="dxa"/>
+          </w:tcPr>
+          <w:p>
+            <w:pPr>
+              <w:rPr>
+                <w:sz w:val="24"/>
+                <w:szCs w:val="24"/>
+              </w:rPr>
+            </w:pPr>
+            <w:r>
+              <w:rPr>
+                <w:sz w:val="24"/>
+                <w:szCs w:val="24"/>
+              </w:rPr>
+              <w:t>Texto</w:t>
+            </w:r>
+          </w:p>
+        </w:tc>
+        <w:tc>
+          <w:tcPr>
+            <w:tcW w:w="1260" w:type="dxa"/>
+          </w:tcPr>
+          <w:p>
+            <w:pPr>
+              <w:rPr>
+                <w:sz w:val="24"/>
+                <w:szCs w:val="24"/>
+              </w:rPr>
+            </w:pPr>
+            <w:r>
+              <w:rPr>
+                <w:sz w:val="24"/>
+                <w:szCs w:val="24"/>
+              </w:rPr>
+              <w:t>50</w:t>
+            </w:r>
+          </w:p>
+        </w:tc>
+        <w:tc>
+          <w:tcPr>
+            <w:tcW w:w="1620" w:type="dxa"/>
+          </w:tcPr>
+          <w:p>
+            <w:pPr>
+              <w:rPr>
+                <w:sz w:val="24"/>
+                <w:szCs w:val="24"/>
+              </w:rPr>
+            </w:pPr>
+            <w:r>
+              <w:rPr>
+                <w:sz w:val="24"/>
+                <w:szCs w:val="24"/>
+              </w:rPr>
+              <w:t>Não</w:t>
+            </w:r>
+          </w:p>
+        </w:tc>
+        <w:tc>
+          <w:tcPr>
+            <w:tcW w:w="2235" w:type="dxa"/>
+          </w:tcPr>
+          <w:p>
+            <w:pPr>
+              <w:rPr>
+                <w:sz w:val="24"/>
+                <w:szCs w:val="24"/>
+              </w:rPr>
+            </w:pPr>
+          </w:p>
+        </w:tc>
+      </w:tr>
+      <w:tr>
+        <w:tc>
+          <w:tcPr>
+            <w:tcW w:w="1870" w:type="dxa"/>
+          </w:tcPr>
+          <w:p>
+            <w:pPr>
               <w:rPr>
                 <w:rFonts w:ascii="Arial" w:eastAsia="Arial" w:hAnsi="Arial" w:cs="Arial"/>
                 <w:sz w:val="26"/>
                 <w:szCs w:val="26"/>
                 <w:shd w:val="clear" w:color="auto" w:fill="F8F9FA"/>
               </w:rPr>
+            </w:pPr>
+            <w:r>
+              <w:rPr>
+                <w:rFonts w:ascii="Arial" w:eastAsia="Arial" w:hAnsi="Arial" w:cs="Arial"/>
+                <w:sz w:val="26"/>
+                <w:szCs w:val="26"/>
+                <w:shd w:val="clear" w:color="auto" w:fill="F8F9FA"/>
+              </w:rPr>
               <w:t>rua</w:t>
             </w:r>
           </w:p>
@@ -2039,7 +2897,7 @@
         </w:tc>
         <w:tc>
           <w:tcPr>
-            <w:tcW w:w="1870" w:type="dxa"/>
+            <w:tcW w:w="1295" w:type="dxa"/>
           </w:tcPr>
           <w:p>
             <w:pPr>
@@ -2059,7 +2917,7 @@
         </w:tc>
         <w:tc>
           <w:tcPr>
-            <w:tcW w:w="1870" w:type="dxa"/>
+            <w:tcW w:w="1260" w:type="dxa"/>
           </w:tcPr>
           <w:p>
             <w:pPr>
@@ -2079,7 +2937,27 @@
         </w:tc>
         <w:tc>
           <w:tcPr>
-            <w:tcW w:w="2685" w:type="dxa"/>
+            <w:tcW w:w="1620" w:type="dxa"/>
+          </w:tcPr>
+          <w:p>
+            <w:pPr>
+              <w:rPr>
+                <w:sz w:val="24"/>
+                <w:szCs w:val="24"/>
+              </w:rPr>
+            </w:pPr>
+            <w:r>
+              <w:rPr>
+                <w:sz w:val="24"/>
+                <w:szCs w:val="24"/>
+              </w:rPr>
+              <w:t>Não</w:t>
+            </w:r>
+          </w:p>
+        </w:tc>
+        <w:tc>
+          <w:tcPr>
+            <w:tcW w:w="2235" w:type="dxa"/>
           </w:tcPr>
           <w:p>
             <w:pPr>
@@ -2273,6 +3151,7 @@
                 <w:szCs w:val="24"/>
               </w:rPr>
             </w:pPr>
+            <w:proofErr w:type="spellStart"/>
             <w:r>
               <w:rPr>
                 <w:rFonts w:ascii="Arial" w:eastAsia="Arial" w:hAnsi="Arial" w:cs="Arial"/>
@@ -2282,6 +3161,7 @@
               </w:rPr>
               <w:t>num_cartao_sus</w:t>
             </w:r>
+            <w:proofErr w:type="spellEnd"/>
           </w:p>
         </w:tc>
         <w:tc>
@@ -2619,6 +3499,7 @@
                 <w:szCs w:val="24"/>
               </w:rPr>
             </w:pPr>
+            <w:proofErr w:type="spellStart"/>
             <w:r>
               <w:rPr>
                 <w:sz w:val="24"/>
@@ -2626,6 +3507,7 @@
               </w:rPr>
               <w:t>máx</w:t>
             </w:r>
+            <w:proofErr w:type="spellEnd"/>
           </w:p>
         </w:tc>
         <w:tc>
@@ -2666,6 +3548,7 @@
                 <w:shd w:val="clear" w:color="auto" w:fill="F8F9FA"/>
               </w:rPr>
             </w:pPr>
+            <w:proofErr w:type="spellStart"/>
             <w:r>
               <w:rPr>
                 <w:rFonts w:ascii="Arial" w:eastAsia="Arial" w:hAnsi="Arial" w:cs="Arial"/>
@@ -2675,6 +3558,7 @@
               </w:rPr>
               <w:t>endereco</w:t>
             </w:r>
+            <w:proofErr w:type="spellEnd"/>
           </w:p>
         </w:tc>
         <w:tc>
@@ -2728,13 +3612,15 @@
                 <w:szCs w:val="24"/>
               </w:rPr>
             </w:pPr>
-            <w:r>
-              <w:rPr>
-                <w:sz w:val="24"/>
-                <w:szCs w:val="24"/>
-              </w:rPr>
-              <w:t>100</w:t>
-            </w:r>
+            <w:proofErr w:type="spellStart"/>
+            <w:r>
+              <w:rPr>
+                <w:sz w:val="24"/>
+                <w:szCs w:val="24"/>
+              </w:rPr>
+              <w:t>máx</w:t>
+            </w:r>
+            <w:proofErr w:type="spellEnd"/>
           </w:p>
         </w:tc>
         <w:tc>
@@ -2765,6 +3651,7 @@
                 <w:shd w:val="clear" w:color="auto" w:fill="F8F9FA"/>
               </w:rPr>
             </w:pPr>
+            <w:proofErr w:type="spellStart"/>
             <w:r>
               <w:rPr>
                 <w:rFonts w:ascii="Arial" w:eastAsia="Arial" w:hAnsi="Arial" w:cs="Arial"/>
@@ -2772,8 +3659,9 @@
                 <w:szCs w:val="24"/>
                 <w:shd w:val="clear" w:color="auto" w:fill="F8F9FA"/>
               </w:rPr>
-              <w:t>ocupa_leito</w:t>
-            </w:r>
+              <w:t>cod_hospital</w:t>
+            </w:r>
+            <w:proofErr w:type="spellEnd"/>
           </w:p>
         </w:tc>
         <w:tc>
@@ -2812,7 +3700,7 @@
                 <w:sz w:val="24"/>
                 <w:szCs w:val="24"/>
               </w:rPr>
-              <w:t>booleano</w:t>
+              <w:t>Numérico</w:t>
             </w:r>
           </w:p>
         </w:tc>
@@ -2840,13 +3728,6 @@
                 <w:szCs w:val="24"/>
               </w:rPr>
             </w:pPr>
-            <w:r>
-              <w:rPr>
-                <w:sz w:val="24"/>
-                <w:szCs w:val="24"/>
-              </w:rPr>
-              <w:t>Booleano indicando se o paciente está ocupando leito (s/n)</w:t>
-            </w:r>
           </w:p>
         </w:tc>
       </w:tr>
@@ -2859,11 +3740,12 @@
             <w:pPr>
               <w:rPr>
                 <w:rFonts w:ascii="Arial" w:eastAsia="Arial" w:hAnsi="Arial" w:cs="Arial"/>
-                <w:sz w:val="26"/>
-                <w:szCs w:val="26"/>
+                <w:sz w:val="24"/>
+                <w:szCs w:val="24"/>
                 <w:shd w:val="clear" w:color="auto" w:fill="F8F9FA"/>
               </w:rPr>
             </w:pPr>
+            <w:proofErr w:type="spellStart"/>
             <w:r>
               <w:rPr>
                 <w:rFonts w:ascii="Arial" w:eastAsia="Arial" w:hAnsi="Arial" w:cs="Arial"/>
@@ -2871,8 +3753,9 @@
                 <w:szCs w:val="24"/>
                 <w:shd w:val="clear" w:color="auto" w:fill="F8F9FA"/>
               </w:rPr>
-              <w:t>cod_hospital</w:t>
-            </w:r>
+              <w:t>data_entrada</w:t>
+            </w:r>
+            <w:proofErr w:type="spellEnd"/>
           </w:p>
         </w:tc>
         <w:tc>
@@ -2906,13 +3789,15 @@
                 <w:szCs w:val="24"/>
               </w:rPr>
             </w:pPr>
-            <w:r>
-              <w:rPr>
-                <w:sz w:val="24"/>
-                <w:szCs w:val="24"/>
-              </w:rPr>
-              <w:t>Numérico</w:t>
-            </w:r>
+            <w:proofErr w:type="spellStart"/>
+            <w:r>
+              <w:rPr>
+                <w:sz w:val="24"/>
+                <w:szCs w:val="24"/>
+              </w:rPr>
+              <w:t>datetime</w:t>
+            </w:r>
+            <w:proofErr w:type="spellEnd"/>
           </w:p>
         </w:tc>
         <w:tc>
@@ -2939,6 +3824,13 @@
                 <w:szCs w:val="24"/>
               </w:rPr>
             </w:pPr>
+            <w:r>
+              <w:rPr>
+                <w:sz w:val="24"/>
+                <w:szCs w:val="24"/>
+              </w:rPr>
+              <w:t>Data da entrada do paciente no hospital</w:t>
+            </w:r>
           </w:p>
         </w:tc>
       </w:tr>
@@ -2956,6 +3848,7 @@
                 <w:shd w:val="clear" w:color="auto" w:fill="F8F9FA"/>
               </w:rPr>
             </w:pPr>
+            <w:proofErr w:type="spellStart"/>
             <w:r>
               <w:rPr>
                 <w:rFonts w:ascii="Arial" w:eastAsia="Arial" w:hAnsi="Arial" w:cs="Arial"/>
@@ -2963,8 +3856,9 @@
                 <w:szCs w:val="24"/>
                 <w:shd w:val="clear" w:color="auto" w:fill="F8F9FA"/>
               </w:rPr>
-              <w:t>data_entrada</w:t>
-            </w:r>
+              <w:t>status_paciente</w:t>
+            </w:r>
+            <w:proofErr w:type="spellEnd"/>
           </w:p>
         </w:tc>
         <w:tc>
@@ -2983,7 +3877,7 @@
                 <w:sz w:val="24"/>
                 <w:szCs w:val="24"/>
               </w:rPr>
-              <w:t>Simples</w:t>
+              <w:t>Multivalorado</w:t>
             </w:r>
           </w:p>
         </w:tc>
@@ -2998,12 +3892,21 @@
                 <w:szCs w:val="24"/>
               </w:rPr>
             </w:pPr>
-            <w:r>
-              <w:rPr>
-                <w:sz w:val="24"/>
-                <w:szCs w:val="24"/>
-              </w:rPr>
-              <w:t>Data</w:t>
+            <w:proofErr w:type="spellStart"/>
+            <w:r>
+              <w:rPr>
+                <w:sz w:val="24"/>
+                <w:szCs w:val="24"/>
+              </w:rPr>
+              <w:t>text</w:t>
+            </w:r>
+            <w:proofErr w:type="spellEnd"/>
+            <w:r>
+              <w:rPr>
+                <w:sz w:val="24"/>
+                <w:szCs w:val="24"/>
+              </w:rPr>
+              <w:t xml:space="preserve"> </w:t>
             </w:r>
           </w:p>
         </w:tc>
@@ -3018,6 +3921,15 @@
                 <w:szCs w:val="24"/>
               </w:rPr>
             </w:pPr>
+            <w:proofErr w:type="spellStart"/>
+            <w:r>
+              <w:rPr>
+                <w:sz w:val="24"/>
+                <w:szCs w:val="24"/>
+              </w:rPr>
+              <w:t>máx</w:t>
+            </w:r>
+            <w:proofErr w:type="spellEnd"/>
           </w:p>
         </w:tc>
         <w:tc>
@@ -3031,13 +3943,6 @@
                 <w:szCs w:val="24"/>
               </w:rPr>
             </w:pPr>
-            <w:r>
-              <w:rPr>
-                <w:sz w:val="24"/>
-                <w:szCs w:val="24"/>
-              </w:rPr>
-              <w:t>Data da entrada do paciente no hospital</w:t>
-            </w:r>
           </w:p>
         </w:tc>
       </w:tr>
@@ -3055,6 +3960,7 @@
                 <w:shd w:val="clear" w:color="auto" w:fill="F8F9FA"/>
               </w:rPr>
             </w:pPr>
+            <w:proofErr w:type="spellStart"/>
             <w:r>
               <w:rPr>
                 <w:rFonts w:ascii="Arial" w:eastAsia="Arial" w:hAnsi="Arial" w:cs="Arial"/>
@@ -3062,8 +3968,9 @@
                 <w:szCs w:val="24"/>
                 <w:shd w:val="clear" w:color="auto" w:fill="F8F9FA"/>
               </w:rPr>
-              <w:t>status_paciente</w:t>
-            </w:r>
+              <w:t>data_visita</w:t>
+            </w:r>
+            <w:proofErr w:type="spellEnd"/>
           </w:p>
         </w:tc>
         <w:tc>
@@ -3102,14 +4009,7 @@
                 <w:sz w:val="24"/>
                 <w:szCs w:val="24"/>
               </w:rPr>
-              <w:t>Texto</w:t>
-            </w:r>
-            <w:r>
-              <w:rPr>
-                <w:sz w:val="24"/>
-                <w:szCs w:val="24"/>
-              </w:rPr>
-              <w:t xml:space="preserve"> </w:t>
+              <w:t>Data</w:t>
             </w:r>
           </w:p>
         </w:tc>
@@ -3124,13 +4024,6 @@
                 <w:szCs w:val="24"/>
               </w:rPr>
             </w:pPr>
-            <w:r>
-              <w:rPr>
-                <w:sz w:val="24"/>
-                <w:szCs w:val="24"/>
-              </w:rPr>
-              <w:t>50</w:t>
-            </w:r>
           </w:p>
         </w:tc>
         <w:tc>
@@ -3144,6 +4037,13 @@
                 <w:szCs w:val="24"/>
               </w:rPr>
             </w:pPr>
+            <w:r>
+              <w:rPr>
+                <w:sz w:val="24"/>
+                <w:szCs w:val="24"/>
+              </w:rPr>
+              <w:t>Data da visita do profissional de saúde para checar o status do paciente</w:t>
+            </w:r>
           </w:p>
         </w:tc>
       </w:tr>
@@ -3161,6 +4061,7 @@
                 <w:shd w:val="clear" w:color="auto" w:fill="F8F9FA"/>
               </w:rPr>
             </w:pPr>
+            <w:proofErr w:type="spellStart"/>
             <w:r>
               <w:rPr>
                 <w:rFonts w:ascii="Arial" w:eastAsia="Arial" w:hAnsi="Arial" w:cs="Arial"/>
@@ -3168,8 +4069,9 @@
                 <w:szCs w:val="24"/>
                 <w:shd w:val="clear" w:color="auto" w:fill="F8F9FA"/>
               </w:rPr>
-              <w:t>data_visita</w:t>
-            </w:r>
+              <w:t>conclusao</w:t>
+            </w:r>
+            <w:proofErr w:type="spellEnd"/>
           </w:p>
         </w:tc>
         <w:tc>
@@ -3188,7 +4090,7 @@
                 <w:sz w:val="24"/>
                 <w:szCs w:val="24"/>
               </w:rPr>
-              <w:t>Multivalorado</w:t>
+              <w:t>Simples</w:t>
             </w:r>
           </w:p>
         </w:tc>
@@ -3208,7 +4110,7 @@
                 <w:sz w:val="24"/>
                 <w:szCs w:val="24"/>
               </w:rPr>
-              <w:t>Data</w:t>
+              <w:t>Texto</w:t>
             </w:r>
           </w:p>
         </w:tc>
@@ -3223,6 +4125,13 @@
                 <w:szCs w:val="24"/>
               </w:rPr>
             </w:pPr>
+            <w:r>
+              <w:rPr>
+                <w:sz w:val="24"/>
+                <w:szCs w:val="24"/>
+              </w:rPr>
+              <w:t>200</w:t>
+            </w:r>
           </w:p>
         </w:tc>
         <w:tc>
@@ -3241,7 +4150,7 @@
                 <w:sz w:val="24"/>
                 <w:szCs w:val="24"/>
               </w:rPr>
-              <w:t>Data da visita do profissional de saúde para checar o status do paciente</w:t>
+              <w:t>Quadro final do paciente ao receber alta</w:t>
             </w:r>
           </w:p>
         </w:tc>
@@ -3260,6 +4169,7 @@
                 <w:shd w:val="clear" w:color="auto" w:fill="F8F9FA"/>
               </w:rPr>
             </w:pPr>
+            <w:proofErr w:type="spellStart"/>
             <w:r>
               <w:rPr>
                 <w:rFonts w:ascii="Arial" w:eastAsia="Arial" w:hAnsi="Arial" w:cs="Arial"/>
@@ -3267,8 +4177,18 @@
                 <w:szCs w:val="24"/>
                 <w:shd w:val="clear" w:color="auto" w:fill="F8F9FA"/>
               </w:rPr>
-              <w:t>conclusao</w:t>
-            </w:r>
+              <w:t>data_</w:t>
+            </w:r>
+            <w:r>
+              <w:rPr>
+                <w:rFonts w:ascii="Arial" w:eastAsia="Arial" w:hAnsi="Arial" w:cs="Arial"/>
+                <w:sz w:val="24"/>
+                <w:szCs w:val="24"/>
+                <w:shd w:val="clear" w:color="auto" w:fill="F8F9FA"/>
+              </w:rPr>
+              <w:t>alta</w:t>
+            </w:r>
+            <w:proofErr w:type="spellEnd"/>
           </w:p>
         </w:tc>
         <w:tc>
@@ -3302,119 +4222,15 @@
                 <w:szCs w:val="24"/>
               </w:rPr>
             </w:pPr>
-            <w:r>
-              <w:rPr>
-                <w:sz w:val="24"/>
-                <w:szCs w:val="24"/>
-              </w:rPr>
-              <w:t>Texto</w:t>
-            </w:r>
-          </w:p>
-        </w:tc>
-        <w:tc>
-          <w:tcPr>
-            <w:tcW w:w="1870" w:type="dxa"/>
-          </w:tcPr>
-          <w:p>
-            <w:pPr>
-              <w:rPr>
-                <w:sz w:val="24"/>
-                <w:szCs w:val="24"/>
-              </w:rPr>
-            </w:pPr>
-            <w:r>
-              <w:rPr>
-                <w:sz w:val="24"/>
-                <w:szCs w:val="24"/>
-              </w:rPr>
-              <w:t>200</w:t>
-            </w:r>
-          </w:p>
-        </w:tc>
-        <w:tc>
-          <w:tcPr>
-            <w:tcW w:w="2675" w:type="dxa"/>
-          </w:tcPr>
-          <w:p>
-            <w:pPr>
-              <w:rPr>
-                <w:sz w:val="24"/>
-                <w:szCs w:val="24"/>
-              </w:rPr>
-            </w:pPr>
-            <w:r>
-              <w:rPr>
-                <w:sz w:val="24"/>
-                <w:szCs w:val="24"/>
-              </w:rPr>
-              <w:t>Quadro final do paciente ao receber alta</w:t>
-            </w:r>
-          </w:p>
-        </w:tc>
-      </w:tr>
-      <w:tr>
-        <w:tc>
-          <w:tcPr>
-            <w:tcW w:w="2115" w:type="dxa"/>
-          </w:tcPr>
-          <w:p>
-            <w:pPr>
-              <w:rPr>
-                <w:rFonts w:ascii="Arial" w:eastAsia="Arial" w:hAnsi="Arial" w:cs="Arial"/>
-                <w:sz w:val="24"/>
-                <w:szCs w:val="24"/>
-                <w:shd w:val="clear" w:color="auto" w:fill="F8F9FA"/>
-              </w:rPr>
-            </w:pPr>
-            <w:r>
-              <w:rPr>
-                <w:rFonts w:ascii="Arial" w:eastAsia="Arial" w:hAnsi="Arial" w:cs="Arial"/>
-                <w:sz w:val="24"/>
-                <w:szCs w:val="24"/>
-                <w:shd w:val="clear" w:color="auto" w:fill="F8F9FA"/>
-              </w:rPr>
-              <w:t>data_saida</w:t>
-            </w:r>
-          </w:p>
-        </w:tc>
-        <w:tc>
-          <w:tcPr>
-            <w:tcW w:w="1635" w:type="dxa"/>
-          </w:tcPr>
-          <w:p>
-            <w:pPr>
-              <w:rPr>
-                <w:sz w:val="24"/>
-                <w:szCs w:val="24"/>
-              </w:rPr>
-            </w:pPr>
-            <w:r>
-              <w:rPr>
-                <w:sz w:val="24"/>
-                <w:szCs w:val="24"/>
-              </w:rPr>
-              <w:t>Simples</w:t>
-            </w:r>
-          </w:p>
-        </w:tc>
-        <w:tc>
-          <w:tcPr>
-            <w:tcW w:w="1870" w:type="dxa"/>
-          </w:tcPr>
-          <w:p>
-            <w:pPr>
-              <w:rPr>
-                <w:sz w:val="24"/>
-                <w:szCs w:val="24"/>
-              </w:rPr>
-            </w:pPr>
-            <w:r>
-              <w:rPr>
-                <w:sz w:val="24"/>
-                <w:szCs w:val="24"/>
-              </w:rPr>
-              <w:t>Data</w:t>
-            </w:r>
+            <w:proofErr w:type="spellStart"/>
+            <w:r>
+              <w:rPr>
+                <w:sz w:val="24"/>
+                <w:szCs w:val="24"/>
+              </w:rPr>
+              <w:t>datetime</w:t>
+            </w:r>
+            <w:proofErr w:type="spellEnd"/>
           </w:p>
         </w:tc>
         <w:tc>
@@ -3473,9 +4289,9 @@
           <w:sz w:val="26"/>
           <w:szCs w:val="26"/>
         </w:rPr>
-        <w:lastRenderedPageBreak/>
         <w:t xml:space="preserve">Entidade: </w:t>
       </w:r>
+      <w:proofErr w:type="spellStart"/>
       <w:r>
         <w:rPr>
           <w:rFonts w:ascii="Arial" w:eastAsia="Arial" w:hAnsi="Arial" w:cs="Arial"/>
@@ -3484,7 +4300,18 @@
           <w:szCs w:val="26"/>
           <w:shd w:val="clear" w:color="auto" w:fill="F8F9FA"/>
         </w:rPr>
-        <w:t>Profissional_da_saude </w:t>
+        <w:t>Profissional_da_saude</w:t>
+      </w:r>
+      <w:proofErr w:type="spellEnd"/>
+      <w:r>
+        <w:rPr>
+          <w:rFonts w:ascii="Arial" w:eastAsia="Arial" w:hAnsi="Arial" w:cs="Arial"/>
+          <w:b/>
+          <w:sz w:val="26"/>
+          <w:szCs w:val="26"/>
+          <w:shd w:val="clear" w:color="auto" w:fill="F8F9FA"/>
+        </w:rPr>
+        <w:t> </w:t>
       </w:r>
     </w:p>
     <w:tbl>
@@ -3634,6 +4461,7 @@
                 <w:szCs w:val="24"/>
               </w:rPr>
             </w:pPr>
+            <w:proofErr w:type="spellStart"/>
             <w:r>
               <w:rPr>
                 <w:rFonts w:ascii="Arial" w:eastAsia="Arial" w:hAnsi="Arial" w:cs="Arial"/>
@@ -3643,6 +4471,7 @@
               </w:rPr>
               <w:t>cod_profissional</w:t>
             </w:r>
+            <w:proofErr w:type="spellEnd"/>
           </w:p>
         </w:tc>
         <w:tc>
@@ -3919,6 +4748,7 @@
                 <w:shd w:val="clear" w:color="auto" w:fill="F8F9FA"/>
               </w:rPr>
             </w:pPr>
+            <w:proofErr w:type="spellStart"/>
             <w:r>
               <w:rPr>
                 <w:rFonts w:ascii="Arial" w:eastAsia="Arial" w:hAnsi="Arial" w:cs="Arial"/>
@@ -3928,6 +4758,7 @@
               </w:rPr>
               <w:t>acesso_sistema</w:t>
             </w:r>
+            <w:proofErr w:type="spellEnd"/>
           </w:p>
         </w:tc>
         <w:tc>
@@ -4264,14 +5095,7 @@
                 <w:sz w:val="24"/>
                 <w:szCs w:val="24"/>
               </w:rPr>
-              <w:t xml:space="preserve">Sigla do conselho de </w:t>
-            </w:r>
-            <w:r>
-              <w:rPr>
-                <w:sz w:val="24"/>
-                <w:szCs w:val="24"/>
-              </w:rPr>
-              <w:t>enfermagem</w:t>
+              <w:t>Sigla do conselho de enfermagem</w:t>
             </w:r>
           </w:p>
         </w:tc>
@@ -4633,14 +5457,7 @@
                 <w:sz w:val="24"/>
                 <w:szCs w:val="24"/>
               </w:rPr>
-              <w:t xml:space="preserve">Sigla do conselho de </w:t>
-            </w:r>
-            <w:r>
-              <w:rPr>
-                <w:sz w:val="24"/>
-                <w:szCs w:val="24"/>
-              </w:rPr>
-              <w:t>medicina</w:t>
+              <w:t>Sigla do conselho de medicina</w:t>
             </w:r>
           </w:p>
         </w:tc>
@@ -4932,6 +5749,7 @@
                 <w:szCs w:val="24"/>
               </w:rPr>
             </w:pPr>
+            <w:proofErr w:type="spellStart"/>
             <w:r>
               <w:rPr>
                 <w:rFonts w:ascii="Arial" w:eastAsia="Arial" w:hAnsi="Arial" w:cs="Arial"/>
@@ -4941,6 +5759,7 @@
               </w:rPr>
               <w:t>cod_exame</w:t>
             </w:r>
+            <w:proofErr w:type="spellEnd"/>
           </w:p>
         </w:tc>
         <w:tc>
@@ -5025,6 +5844,7 @@
                 <w:shd w:val="clear" w:color="auto" w:fill="F8F9FA"/>
               </w:rPr>
             </w:pPr>
+            <w:proofErr w:type="spellStart"/>
             <w:r>
               <w:rPr>
                 <w:rFonts w:ascii="Arial" w:eastAsia="Arial" w:hAnsi="Arial" w:cs="Arial"/>
@@ -5034,6 +5854,7 @@
               </w:rPr>
               <w:t>tipo_exame</w:t>
             </w:r>
+            <w:proofErr w:type="spellEnd"/>
           </w:p>
         </w:tc>
         <w:tc>
@@ -5125,6 +5946,7 @@
                 <w:shd w:val="clear" w:color="auto" w:fill="F8F9FA"/>
               </w:rPr>
             </w:pPr>
+            <w:proofErr w:type="spellStart"/>
             <w:r>
               <w:rPr>
                 <w:rFonts w:ascii="Arial" w:eastAsia="Arial" w:hAnsi="Arial" w:cs="Arial"/>
@@ -5134,6 +5956,7 @@
               </w:rPr>
               <w:t>data_exame</w:t>
             </w:r>
+            <w:proofErr w:type="spellEnd"/>
           </w:p>
         </w:tc>
         <w:tc>
@@ -5205,8 +6028,33 @@
                 <w:sz w:val="24"/>
                 <w:szCs w:val="24"/>
               </w:rPr>
-              <w:t>Formato dd/mm/aaaa</w:t>
-            </w:r>
+              <w:t xml:space="preserve">Formato </w:t>
+            </w:r>
+            <w:proofErr w:type="spellStart"/>
+            <w:r>
+              <w:rPr>
+                <w:sz w:val="24"/>
+                <w:szCs w:val="24"/>
+              </w:rPr>
+              <w:t>dd</w:t>
+            </w:r>
+            <w:proofErr w:type="spellEnd"/>
+            <w:r>
+              <w:rPr>
+                <w:sz w:val="24"/>
+                <w:szCs w:val="24"/>
+              </w:rPr>
+              <w:t>/mm/</w:t>
+            </w:r>
+            <w:proofErr w:type="spellStart"/>
+            <w:r>
+              <w:rPr>
+                <w:sz w:val="24"/>
+                <w:szCs w:val="24"/>
+              </w:rPr>
+              <w:t>aaaa</w:t>
+            </w:r>
+            <w:proofErr w:type="spellEnd"/>
           </w:p>
         </w:tc>
       </w:tr>
@@ -5511,6 +6359,7 @@
                 <w:szCs w:val="24"/>
               </w:rPr>
             </w:pPr>
+            <w:proofErr w:type="spellStart"/>
             <w:r>
               <w:rPr>
                 <w:rFonts w:ascii="Arial" w:eastAsia="Arial" w:hAnsi="Arial" w:cs="Arial"/>
@@ -5520,6 +6369,7 @@
               </w:rPr>
               <w:t>cod_tratamento</w:t>
             </w:r>
+            <w:proofErr w:type="spellEnd"/>
           </w:p>
         </w:tc>
         <w:tc>
@@ -5998,6 +6848,7 @@
                 <w:shd w:val="clear" w:color="auto" w:fill="F8F9FA"/>
               </w:rPr>
             </w:pPr>
+            <w:proofErr w:type="spellStart"/>
             <w:r>
               <w:rPr>
                 <w:rFonts w:ascii="Arial" w:eastAsia="Arial" w:hAnsi="Arial" w:cs="Arial"/>
@@ -6007,6 +6858,7 @@
               </w:rPr>
               <w:t>vasoactivas</w:t>
             </w:r>
+            <w:proofErr w:type="spellEnd"/>
           </w:p>
         </w:tc>
         <w:tc>
@@ -6097,7 +6949,7 @@
     </w:p>
     <w:sectPr>
       <w:pgSz w:w="12240" w:h="15840"/>
-      <w:pgMar w:top="1440" w:right="1440" w:bottom="1440" w:left="1440" w:header="720" w:footer="720" w:gutter="0"/>
+      <w:pgMar w:top="1440" w:right="1350" w:bottom="1440" w:left="1440" w:header="720" w:footer="720" w:gutter="0"/>
       <w:pgNumType w:start="1"/>
       <w:cols w:space="720"/>
     </w:sectPr>
@@ -6702,9 +7554,7 @@
       <w:tblStyleRowBandSize w:val="1"/>
       <w:tblStyleColBandSize w:val="1"/>
       <w:tblCellMar>
-        <w:top w:w="0" w:type="dxa"/>
         <w:left w:w="108" w:type="dxa"/>
-        <w:bottom w:w="0" w:type="dxa"/>
         <w:right w:w="108" w:type="dxa"/>
       </w:tblCellMar>
     </w:tblPr>
@@ -6718,9 +7568,7 @@
       <w:tblStyleRowBandSize w:val="1"/>
       <w:tblStyleColBandSize w:val="1"/>
       <w:tblCellMar>
-        <w:top w:w="0" w:type="dxa"/>
         <w:left w:w="108" w:type="dxa"/>
-        <w:bottom w:w="0" w:type="dxa"/>
         <w:right w:w="108" w:type="dxa"/>
       </w:tblCellMar>
     </w:tblPr>
@@ -6734,9 +7582,7 @@
       <w:tblStyleRowBandSize w:val="1"/>
       <w:tblStyleColBandSize w:val="1"/>
       <w:tblCellMar>
-        <w:top w:w="0" w:type="dxa"/>
         <w:left w:w="108" w:type="dxa"/>
-        <w:bottom w:w="0" w:type="dxa"/>
         <w:right w:w="108" w:type="dxa"/>
       </w:tblCellMar>
     </w:tblPr>
@@ -6750,9 +7596,7 @@
       <w:tblStyleRowBandSize w:val="1"/>
       <w:tblStyleColBandSize w:val="1"/>
       <w:tblCellMar>
-        <w:top w:w="0" w:type="dxa"/>
         <w:left w:w="108" w:type="dxa"/>
-        <w:bottom w:w="0" w:type="dxa"/>
         <w:right w:w="108" w:type="dxa"/>
       </w:tblCellMar>
     </w:tblPr>
@@ -6766,9 +7610,7 @@
       <w:tblStyleRowBandSize w:val="1"/>
       <w:tblStyleColBandSize w:val="1"/>
       <w:tblCellMar>
-        <w:top w:w="0" w:type="dxa"/>
         <w:left w:w="108" w:type="dxa"/>
-        <w:bottom w:w="0" w:type="dxa"/>
         <w:right w:w="108" w:type="dxa"/>
       </w:tblCellMar>
     </w:tblPr>
@@ -6782,9 +7624,7 @@
       <w:tblStyleRowBandSize w:val="1"/>
       <w:tblStyleColBandSize w:val="1"/>
       <w:tblCellMar>
-        <w:top w:w="0" w:type="dxa"/>
         <w:left w:w="108" w:type="dxa"/>
-        <w:bottom w:w="0" w:type="dxa"/>
         <w:right w:w="108" w:type="dxa"/>
       </w:tblCellMar>
     </w:tblPr>
@@ -6798,9 +7638,7 @@
       <w:tblStyleRowBandSize w:val="1"/>
       <w:tblStyleColBandSize w:val="1"/>
       <w:tblCellMar>
-        <w:top w:w="0" w:type="dxa"/>
         <w:left w:w="108" w:type="dxa"/>
-        <w:bottom w:w="0" w:type="dxa"/>
         <w:right w:w="108" w:type="dxa"/>
       </w:tblCellMar>
     </w:tblPr>

</xml_diff>